<commit_message>
exo final debut fait
</commit_message>
<xml_diff>
--- a/Rapport.docx
+++ b/Rapport.docx
@@ -33,7 +33,7 @@
           <w:sz w:val="32"/>
           <w:szCs w:val="32"/>
         </w:rPr>
-        <w:t xml:space="preserve">Thibault </w:t>
+        <w:t xml:space="preserve">Thibault Cart &amp; Rami </w:t>
       </w:r>
       <w:proofErr w:type="spellStart"/>
       <w:r>
@@ -41,16 +41,9 @@
           <w:sz w:val="32"/>
           <w:szCs w:val="32"/>
         </w:rPr>
-        <w:t>Cart</w:t>
+        <w:t>Albadri</w:t>
       </w:r>
       <w:proofErr w:type="spellEnd"/>
-      <w:r>
-        <w:rPr>
-          <w:sz w:val="32"/>
-          <w:szCs w:val="32"/>
-        </w:rPr>
-        <w:t xml:space="preserve"> &amp; Rami Albadri</w:t>
-      </w:r>
     </w:p>
     <w:p/>
     <w:p>
@@ -84,7 +77,13 @@
       </w:r>
       <w:proofErr w:type="spellEnd"/>
       <w:r>
-        <w:t> » car c’est ce qu’on recherche et elle est qualitative car 2 possibilités, soit plus que 50k ou moins que 50k</w:t>
+        <w:t xml:space="preserve"> » car c’est ce qu’on recherche et elle est qualitative </w:t>
+      </w:r>
+      <w:r>
+        <w:t>puisque</w:t>
+      </w:r>
+      <w:r>
+        <w:t xml:space="preserve"> 2 possibilités, soit plus que 50k ou moins que 50k</w:t>
       </w:r>
     </w:p>
     <w:tbl>
@@ -1043,24 +1042,16 @@
             <w:hideMark/>
           </w:tcPr>
           <w:p>
-            <w:r>
-              <w:t xml:space="preserve">Country of </w:t>
-            </w:r>
-            <w:proofErr w:type="spellStart"/>
-            <w:r>
-              <w:t>origin</w:t>
-            </w:r>
-            <w:proofErr w:type="spellEnd"/>
-            <w:r>
-              <w:t xml:space="preserve"> (United-States, </w:t>
-            </w:r>
-            <w:proofErr w:type="spellStart"/>
-            <w:r>
-              <w:t>India</w:t>
-            </w:r>
-            <w:proofErr w:type="spellEnd"/>
-            <w:r>
-              <w:t>, etc.).</w:t>
+            <w:pPr>
+              <w:rPr>
+                <w:lang w:val="en-US"/>
+              </w:rPr>
+            </w:pPr>
+            <w:r>
+              <w:rPr>
+                <w:lang w:val="en-US"/>
+              </w:rPr>
+              <w:t>Country of origin (United-States, India, etc.).</w:t>
             </w:r>
           </w:p>
         </w:tc>
@@ -1149,30 +1140,276 @@
     </w:tbl>
     <w:p>
       <w:pPr>
-        <w:pStyle w:val="Titre1"/>
+        <w:pStyle w:val="Titre2"/>
       </w:pPr>
       <w:r>
         <w:t>Certaines variables doivent-elles être supprimées ?</w:t>
+      </w:r>
+    </w:p>
+    <w:p>
+      <w:r>
+        <w:t>Non toutes valeurs qualitatives sont utiles</w:t>
       </w:r>
     </w:p>
     <w:p/>
     <w:p>
       <w:pPr>
-        <w:pStyle w:val="Titre1"/>
+        <w:pStyle w:val="Titre2"/>
       </w:pPr>
       <w:r>
         <w:t>Y a-t-il des données manquantes ?</w:t>
       </w:r>
     </w:p>
-    <w:p/>
+    <w:p>
+      <w:r>
+        <w:t xml:space="preserve">Nous avons supprimé toutes les lignes ayant une ou plusieurs </w:t>
+      </w:r>
+      <w:r>
+        <w:t>champs</w:t>
+      </w:r>
+      <w:r>
+        <w:t xml:space="preserve"> qui était égale à  « ? » afin d’avoir plus de cohérence dans les data.</w:t>
+      </w:r>
+    </w:p>
     <w:p>
       <w:pPr>
         <w:pStyle w:val="Titre1"/>
       </w:pPr>
       <w:r>
-        <w:t>Variable cible et sa distribution</w:t>
+        <w:drawing>
+          <wp:inline distT="0" distB="0" distL="0" distR="0" wp14:anchorId="195E5D71" wp14:editId="54337F3B">
+            <wp:extent cx="4587638" cy="624894"/>
+            <wp:effectExtent l="0" t="0" r="3810" b="3810"/>
+            <wp:docPr id="135837897" name="Image 1" descr="Une image contenant texte, Police, capture d’écran, noir&#10;&#10;Le contenu généré par l’IA peut être incorrect."/>
+            <wp:cNvGraphicFramePr>
+              <a:graphicFrameLocks xmlns:a="http://schemas.openxmlformats.org/drawingml/2006/main" noChangeAspect="1"/>
+            </wp:cNvGraphicFramePr>
+            <a:graphic xmlns:a="http://schemas.openxmlformats.org/drawingml/2006/main">
+              <a:graphicData uri="http://schemas.openxmlformats.org/drawingml/2006/picture">
+                <pic:pic xmlns:pic="http://schemas.openxmlformats.org/drawingml/2006/picture">
+                  <pic:nvPicPr>
+                    <pic:cNvPr id="135837897" name="Image 1" descr="Une image contenant texte, Police, capture d’écran, noir&#10;&#10;Le contenu généré par l’IA peut être incorrect."/>
+                    <pic:cNvPicPr/>
+                  </pic:nvPicPr>
+                  <pic:blipFill>
+                    <a:blip r:embed="rId4"/>
+                    <a:stretch>
+                      <a:fillRect/>
+                    </a:stretch>
+                  </pic:blipFill>
+                  <pic:spPr>
+                    <a:xfrm>
+                      <a:off x="0" y="0"/>
+                      <a:ext cx="4587638" cy="624894"/>
+                    </a:xfrm>
+                    <a:prstGeom prst="rect">
+                      <a:avLst/>
+                    </a:prstGeom>
+                  </pic:spPr>
+                </pic:pic>
+              </a:graphicData>
+            </a:graphic>
+          </wp:inline>
+        </w:drawing>
       </w:r>
     </w:p>
+    <w:p>
+      <w:pPr>
+        <w:pStyle w:val="Titre1"/>
+      </w:pPr>
+      <w:r>
+        <w:t>Analyse</w:t>
+      </w:r>
+      <w:r>
+        <w:t xml:space="preserve"> exploratoire</w:t>
+      </w:r>
+      <w:r>
+        <w:t xml:space="preserve"> TP1_A</w:t>
+      </w:r>
+    </w:p>
+    <w:p>
+      <w:pPr>
+        <w:pStyle w:val="Titre2"/>
+      </w:pPr>
+      <w:r>
+        <w:t>Attribue qualitatifs les plus utiles</w:t>
+      </w:r>
+    </w:p>
+    <w:p>
+      <w:r>
+        <w:t xml:space="preserve">Nous avons </w:t>
+      </w:r>
+      <w:r>
+        <w:t>sélectionné</w:t>
+      </w:r>
+      <w:r>
+        <w:t xml:space="preserve"> ces tr</w:t>
+      </w:r>
+      <w:r>
+        <w:t xml:space="preserve">ois attribues car ils </w:t>
+      </w:r>
+      <w:r>
+        <w:t xml:space="preserve">répondent au </w:t>
+      </w:r>
+      <w:r>
+        <w:t>critère</w:t>
+      </w:r>
+      <w:r>
+        <w:t xml:space="preserve"> suivant.</w:t>
+      </w:r>
+    </w:p>
+    <w:p>
+      <w:r>
+        <w:t xml:space="preserve">Un nombre de données suffisants et reparties plus ou moins uniformément </w:t>
+      </w:r>
+    </w:p>
+    <w:p>
+      <w:pPr>
+        <w:pStyle w:val="Titre3"/>
+      </w:pPr>
+      <w:r>
+        <w:t>Occupation</w:t>
+      </w:r>
+    </w:p>
+    <w:p>
+      <w:r>
+        <w:t xml:space="preserve">Nous pouvons voir que </w:t>
+      </w:r>
+      <w:r>
+        <w:t>chaque</w:t>
+      </w:r>
+      <w:r>
+        <w:t xml:space="preserve"> </w:t>
+      </w:r>
+      <w:r>
+        <w:t>occupation</w:t>
+      </w:r>
+      <w:r>
+        <w:t xml:space="preserve"> est </w:t>
+      </w:r>
+      <w:r>
+        <w:t>liée</w:t>
+      </w:r>
+      <w:r>
+        <w:t xml:space="preserve"> </w:t>
+      </w:r>
+      <w:r>
+        <w:t>à</w:t>
+      </w:r>
+      <w:r>
+        <w:t xml:space="preserve"> un revenu différent et de </w:t>
+      </w:r>
+      <w:r>
+        <w:t>plus les</w:t>
+      </w:r>
+      <w:r>
+        <w:t xml:space="preserve"> données sont bien reparties entre chaque </w:t>
+      </w:r>
+      <w:r>
+        <w:t>valeur</w:t>
+      </w:r>
+      <w:r>
+        <w:t xml:space="preserve"> et de façons plus ou moins homogène</w:t>
+      </w:r>
+    </w:p>
+    <w:p>
+      <w:pPr>
+        <w:pStyle w:val="Titre3"/>
+      </w:pPr>
+      <w:r>
+        <w:t>WorkClass</w:t>
+      </w:r>
+    </w:p>
+    <w:p>
+      <w:r>
+        <w:t>Les données sont moins reparties entre les différentes valeurs mais nous avons des résultats qui semble logique et peut influencé par la répartition</w:t>
+      </w:r>
+    </w:p>
+    <w:p>
+      <w:pPr>
+        <w:pStyle w:val="Titre3"/>
+        <w:rPr>
+          <w:lang w:val="en-US"/>
+        </w:rPr>
+      </w:pPr>
+      <w:r>
+        <w:rPr>
+          <w:lang w:val="en-US"/>
+        </w:rPr>
+        <w:t>Education</w:t>
+      </w:r>
+    </w:p>
+    <w:p>
+      <w:r>
+        <w:t>Nous pouvons</w:t>
+      </w:r>
+      <w:r>
+        <w:t xml:space="preserve"> voir une distinction et une </w:t>
+      </w:r>
+      <w:r>
+        <w:t>évolution</w:t>
+      </w:r>
+      <w:r>
+        <w:t xml:space="preserve"> </w:t>
+      </w:r>
+      <w:r>
+        <w:t xml:space="preserve">net entre les personnes ayant poursuivit leurs études et ceux donc la scolarité c’est </w:t>
+      </w:r>
+      <w:r>
+        <w:t>arrêté après l’High school.</w:t>
+      </w:r>
+    </w:p>
+    <w:p>
+      <w:pPr>
+        <w:pStyle w:val="Titre2"/>
+      </w:pPr>
+      <w:r>
+        <w:lastRenderedPageBreak/>
+        <w:t>Attribue qualitatif peu impactant</w:t>
+      </w:r>
+    </w:p>
+    <w:p>
+      <w:pPr>
+        <w:pStyle w:val="Titre3"/>
+      </w:pPr>
+      <w:r>
+        <w:t>Native Country</w:t>
+      </w:r>
+    </w:p>
+    <w:p>
+      <w:r>
+        <w:t xml:space="preserve">La répartition des données est </w:t>
+      </w:r>
+      <w:r>
+        <w:t xml:space="preserve">vraiment mauvaise avec </w:t>
+      </w:r>
+      <w:r>
+        <w:t>plus de 2</w:t>
+      </w:r>
+      <w:r>
+        <w:t xml:space="preserve">6'000 entré pours des </w:t>
+      </w:r>
+      <w:r>
+        <w:t>Américains</w:t>
+      </w:r>
+      <w:r>
+        <w:t xml:space="preserve"> et les autres qui dépassent rarement les 100. Cela donne </w:t>
+      </w:r>
+      <w:r>
+        <w:t>des données peu précises</w:t>
+      </w:r>
+      <w:r>
+        <w:t xml:space="preserve"> </w:t>
+      </w:r>
+      <w:r>
+        <w:t>étant donné le</w:t>
+      </w:r>
+      <w:r>
+        <w:t xml:space="preserve"> faible nombre de personne prise en compte.</w:t>
+      </w:r>
+    </w:p>
+    <w:p/>
+    <w:p/>
     <w:p/>
     <w:sectPr>
       <w:pgSz w:w="11906" w:h="16838"/>
@@ -1612,7 +1849,6 @@
     <w:next w:val="Normal"/>
     <w:link w:val="Titre2Car"/>
     <w:uiPriority w:val="9"/>
-    <w:semiHidden/>
     <w:unhideWhenUsed/>
     <w:qFormat/>
     <w:rsid w:val="00C631BC"/>
@@ -1635,7 +1871,6 @@
     <w:next w:val="Normal"/>
     <w:link w:val="Titre3Car"/>
     <w:uiPriority w:val="9"/>
-    <w:semiHidden/>
     <w:unhideWhenUsed/>
     <w:qFormat/>
     <w:rsid w:val="00C631BC"/>
@@ -1829,7 +2064,6 @@
     <w:basedOn w:val="Policepardfaut"/>
     <w:link w:val="Titre2"/>
     <w:uiPriority w:val="9"/>
-    <w:semiHidden/>
     <w:rsid w:val="00C631BC"/>
     <w:rPr>
       <w:rFonts w:asciiTheme="majorHAnsi" w:eastAsiaTheme="majorEastAsia" w:hAnsiTheme="majorHAnsi" w:cstheme="majorBidi"/>
@@ -1843,7 +2077,6 @@
     <w:basedOn w:val="Policepardfaut"/>
     <w:link w:val="Titre3"/>
     <w:uiPriority w:val="9"/>
-    <w:semiHidden/>
     <w:rsid w:val="00C631BC"/>
     <w:rPr>
       <w:rFonts w:eastAsiaTheme="majorEastAsia" w:cstheme="majorBidi"/>
@@ -2397,4 +2630,24 @@
     </a:ext>
   </a:extLst>
 </a:theme>
+</file>
+
+<file path=word/webextensions/taskpanes.xml><?xml version="1.0" encoding="utf-8"?>
+<wetp:taskpanes xmlns:wetp="http://schemas.microsoft.com/office/webextensions/taskpanes/2010/11">
+  <wetp:taskpane dockstate="right" visibility="0" width="438" row="1">
+    <wetp:webextensionref xmlns:r="http://schemas.openxmlformats.org/officeDocument/2006/relationships" r:id="rId1"/>
+  </wetp:taskpane>
+</wetp:taskpanes>
+</file>
+
+<file path=word/webextensions/webextension1.xml><?xml version="1.0" encoding="utf-8"?>
+<we:webextension xmlns:we="http://schemas.microsoft.com/office/webextensions/webextension/2010/11" id="{9981B793-1800-4FF4-BFEF-DCEBC3510899}">
+  <we:reference id="wa104381727" version="1.0.1.0" store="fr-FR" storeType="OMEX"/>
+  <we:alternateReferences>
+    <we:reference id="wa104381727" version="1.0.1.0" store="wa104381727" storeType="OMEX"/>
+  </we:alternateReferences>
+  <we:properties/>
+  <we:bindings/>
+  <we:snapshot xmlns:r="http://schemas.openxmlformats.org/officeDocument/2006/relationships"/>
+</we:webextension>
 </file>
</xml_diff>

<commit_message>
ajout images et  grahpqiue
</commit_message>
<xml_diff>
--- a/Rapport.docx
+++ b/Rapport.docx
@@ -7,16 +7,110 @@
         <w:pStyle w:val="Titre1"/>
         <w:jc w:val="center"/>
         <w:rPr>
+          <w:sz w:val="56"/>
+          <w:szCs w:val="56"/>
+        </w:rPr>
+      </w:pPr>
+      <w:r>
+        <w:rPr>
+          <w:sz w:val="56"/>
+          <w:szCs w:val="56"/>
+        </w:rPr>
+        <w:t>Rapport TP1</w:t>
+      </w:r>
+    </w:p>
+    <w:p>
+      <w:pPr>
+        <w:pStyle w:val="Titre1"/>
+        <w:jc w:val="center"/>
+      </w:pPr>
+      <w:r>
+        <w:t xml:space="preserve">Thibault Cart &amp; Rami </w:t>
+      </w:r>
+      <w:proofErr w:type="spellStart"/>
+      <w:r>
+        <w:t>Albadri</w:t>
+      </w:r>
+      <w:proofErr w:type="spellEnd"/>
+    </w:p>
+    <w:p>
+      <w:pPr>
+        <w:rPr>
+          <w:rFonts w:asciiTheme="majorHAnsi" w:eastAsiaTheme="majorEastAsia" w:hAnsiTheme="majorHAnsi" w:cstheme="majorBidi"/>
+          <w:color w:val="0F4761" w:themeColor="accent1" w:themeShade="BF"/>
+          <w:sz w:val="32"/>
+          <w:szCs w:val="32"/>
+        </w:rPr>
+      </w:pPr>
+      <w:r>
+        <w:rPr>
+          <w:noProof/>
           <w:sz w:val="48"/>
           <w:szCs w:val="48"/>
         </w:rPr>
-      </w:pPr>
+        <w:drawing>
+          <wp:anchor distT="0" distB="0" distL="114300" distR="114300" simplePos="0" relativeHeight="251658240" behindDoc="0" locked="0" layoutInCell="1" allowOverlap="1" wp14:anchorId="652E082F" wp14:editId="24CA5E75">
+            <wp:simplePos x="0" y="0"/>
+            <wp:positionH relativeFrom="margin">
+              <wp:align>center</wp:align>
+            </wp:positionH>
+            <wp:positionV relativeFrom="paragraph">
+              <wp:posOffset>363220</wp:posOffset>
+            </wp:positionV>
+            <wp:extent cx="6316980" cy="3819294"/>
+            <wp:effectExtent l="0" t="0" r="7620" b="0"/>
+            <wp:wrapSquare wrapText="bothSides"/>
+            <wp:docPr id="1648090888" name="Image 1" descr="statistique d'augmentation du taux de salaire en euros. revenus de la marge  de croissance des"/>
+            <wp:cNvGraphicFramePr>
+              <a:graphicFrameLocks xmlns:a="http://schemas.openxmlformats.org/drawingml/2006/main" noChangeAspect="1"/>
+            </wp:cNvGraphicFramePr>
+            <a:graphic xmlns:a="http://schemas.openxmlformats.org/drawingml/2006/main">
+              <a:graphicData uri="http://schemas.openxmlformats.org/drawingml/2006/picture">
+                <pic:pic xmlns:pic="http://schemas.openxmlformats.org/drawingml/2006/picture">
+                  <pic:nvPicPr>
+                    <pic:cNvPr id="0" name="Picture 1" descr="statistique d'augmentation du taux de salaire en euros. revenus de la marge  de croissance des"/>
+                    <pic:cNvPicPr>
+                      <a:picLocks noChangeAspect="1" noChangeArrowheads="1"/>
+                    </pic:cNvPicPr>
+                  </pic:nvPicPr>
+                  <pic:blipFill>
+                    <a:blip r:embed="rId4" cstate="print">
+                      <a:extLst>
+                        <a:ext uri="{28A0092B-C50C-407E-A947-70E740481C1C}">
+                          <a14:useLocalDpi xmlns:a14="http://schemas.microsoft.com/office/drawing/2010/main" val="0"/>
+                        </a:ext>
+                      </a:extLst>
+                    </a:blip>
+                    <a:srcRect/>
+                    <a:stretch>
+                      <a:fillRect/>
+                    </a:stretch>
+                  </pic:blipFill>
+                  <pic:spPr bwMode="auto">
+                    <a:xfrm>
+                      <a:off x="0" y="0"/>
+                      <a:ext cx="6316980" cy="3819294"/>
+                    </a:xfrm>
+                    <a:prstGeom prst="rect">
+                      <a:avLst/>
+                    </a:prstGeom>
+                    <a:noFill/>
+                    <a:ln>
+                      <a:noFill/>
+                    </a:ln>
+                  </pic:spPr>
+                </pic:pic>
+              </a:graphicData>
+            </a:graphic>
+          </wp:anchor>
+        </w:drawing>
+      </w:r>
       <w:r>
         <w:rPr>
-          <w:sz w:val="48"/>
-          <w:szCs w:val="48"/>
+          <w:sz w:val="32"/>
+          <w:szCs w:val="32"/>
         </w:rPr>
-        <w:t>Rapport TP1</w:t>
+        <w:br w:type="page"/>
       </w:r>
     </w:p>
     <w:p>
@@ -28,24 +122,7 @@
           <w:szCs w:val="32"/>
         </w:rPr>
       </w:pPr>
-      <w:r>
-        <w:rPr>
-          <w:sz w:val="32"/>
-          <w:szCs w:val="32"/>
-        </w:rPr>
-        <w:t xml:space="preserve">Thibault Cart &amp; Rami </w:t>
-      </w:r>
-      <w:proofErr w:type="spellStart"/>
-      <w:r>
-        <w:rPr>
-          <w:sz w:val="32"/>
-          <w:szCs w:val="32"/>
-        </w:rPr>
-        <w:t>Albadri</w:t>
-      </w:r>
-      <w:proofErr w:type="spellEnd"/>
     </w:p>
-    <w:p/>
     <w:p>
       <w:pPr>
         <w:pStyle w:val="Titre1"/>
@@ -962,7 +1039,6 @@
             <w:proofErr w:type="spellStart"/>
             <w:proofErr w:type="gramStart"/>
             <w:r>
-              <w:lastRenderedPageBreak/>
               <w:t>hours</w:t>
             </w:r>
             <w:proofErr w:type="spellEnd"/>
@@ -1070,6 +1146,7 @@
             <w:proofErr w:type="spellStart"/>
             <w:proofErr w:type="gramStart"/>
             <w:r>
+              <w:lastRenderedPageBreak/>
               <w:t>income</w:t>
             </w:r>
             <w:proofErr w:type="spellEnd"/>
@@ -1162,13 +1239,7 @@
     </w:p>
     <w:p>
       <w:r>
-        <w:t xml:space="preserve">Nous avons supprimé toutes les lignes ayant une ou plusieurs </w:t>
-      </w:r>
-      <w:r>
-        <w:t>champs</w:t>
-      </w:r>
-      <w:r>
-        <w:t xml:space="preserve"> qui était égale à  « ? » afin d’avoir plus de cohérence dans les data.</w:t>
+        <w:t>Nous avons supprimé toutes les lignes ayant une ou plusieurs champs qui était égale à  « ? » afin d’avoir plus de cohérence dans les data.</w:t>
       </w:r>
     </w:p>
     <w:p>
@@ -1176,6 +1247,9 @@
         <w:pStyle w:val="Titre1"/>
       </w:pPr>
       <w:r>
+        <w:rPr>
+          <w:noProof/>
+        </w:rPr>
         <w:drawing>
           <wp:inline distT="0" distB="0" distL="0" distR="0" wp14:anchorId="195E5D71" wp14:editId="54337F3B">
             <wp:extent cx="4587638" cy="624894"/>
@@ -1192,7 +1266,7 @@
                     <pic:cNvPicPr/>
                   </pic:nvPicPr>
                   <pic:blipFill>
-                    <a:blip r:embed="rId4"/>
+                    <a:blip r:embed="rId5"/>
                     <a:stretch>
                       <a:fillRect/>
                     </a:stretch>
@@ -1273,6 +1347,126 @@
     </w:p>
     <w:p>
       <w:r>
+        <w:rPr>
+          <w:noProof/>
+        </w:rPr>
+        <w:drawing>
+          <wp:anchor distT="0" distB="0" distL="114300" distR="114300" simplePos="0" relativeHeight="251660288" behindDoc="0" locked="0" layoutInCell="1" allowOverlap="1" wp14:anchorId="630F89FE" wp14:editId="630B8867">
+            <wp:simplePos x="0" y="0"/>
+            <wp:positionH relativeFrom="margin">
+              <wp:posOffset>3146425</wp:posOffset>
+            </wp:positionH>
+            <wp:positionV relativeFrom="paragraph">
+              <wp:posOffset>413385</wp:posOffset>
+            </wp:positionV>
+            <wp:extent cx="3230880" cy="3230880"/>
+            <wp:effectExtent l="0" t="0" r="7620" b="7620"/>
+            <wp:wrapSquare wrapText="bothSides"/>
+            <wp:docPr id="369727103" name="Image 1" descr="Une image contenant texte, capture d’écran, Parallèle, typographie&#10;&#10;Le contenu généré par l’IA peut être incorrect."/>
+            <wp:cNvGraphicFramePr>
+              <a:graphicFrameLocks xmlns:a="http://schemas.openxmlformats.org/drawingml/2006/main" noChangeAspect="1"/>
+            </wp:cNvGraphicFramePr>
+            <a:graphic xmlns:a="http://schemas.openxmlformats.org/drawingml/2006/main">
+              <a:graphicData uri="http://schemas.openxmlformats.org/drawingml/2006/picture">
+                <pic:pic xmlns:pic="http://schemas.openxmlformats.org/drawingml/2006/picture">
+                  <pic:nvPicPr>
+                    <pic:cNvPr id="369727103" name="Image 1" descr="Une image contenant texte, capture d’écran, Parallèle, typographie&#10;&#10;Le contenu généré par l’IA peut être incorrect."/>
+                    <pic:cNvPicPr/>
+                  </pic:nvPicPr>
+                  <pic:blipFill>
+                    <a:blip r:embed="rId6" cstate="print">
+                      <a:extLst>
+                        <a:ext uri="{28A0092B-C50C-407E-A947-70E740481C1C}">
+                          <a14:useLocalDpi xmlns:a14="http://schemas.microsoft.com/office/drawing/2010/main" val="0"/>
+                        </a:ext>
+                      </a:extLst>
+                    </a:blip>
+                    <a:stretch>
+                      <a:fillRect/>
+                    </a:stretch>
+                  </pic:blipFill>
+                  <pic:spPr>
+                    <a:xfrm>
+                      <a:off x="0" y="0"/>
+                      <a:ext cx="3230880" cy="3230880"/>
+                    </a:xfrm>
+                    <a:prstGeom prst="rect">
+                      <a:avLst/>
+                    </a:prstGeom>
+                  </pic:spPr>
+                </pic:pic>
+              </a:graphicData>
+            </a:graphic>
+            <wp14:sizeRelH relativeFrom="margin">
+              <wp14:pctWidth>0</wp14:pctWidth>
+            </wp14:sizeRelH>
+            <wp14:sizeRelV relativeFrom="margin">
+              <wp14:pctHeight>0</wp14:pctHeight>
+            </wp14:sizeRelV>
+          </wp:anchor>
+        </w:drawing>
+      </w:r>
+      <w:r>
+        <w:rPr>
+          <w:noProof/>
+        </w:rPr>
+        <w:drawing>
+          <wp:anchor distT="0" distB="0" distL="114300" distR="114300" simplePos="0" relativeHeight="251659264" behindDoc="0" locked="0" layoutInCell="1" allowOverlap="1" wp14:anchorId="6897931C" wp14:editId="2E63D788">
+            <wp:simplePos x="0" y="0"/>
+            <wp:positionH relativeFrom="column">
+              <wp:posOffset>-450215</wp:posOffset>
+            </wp:positionH>
+            <wp:positionV relativeFrom="paragraph">
+              <wp:posOffset>489585</wp:posOffset>
+            </wp:positionV>
+            <wp:extent cx="3162300" cy="3162300"/>
+            <wp:effectExtent l="0" t="0" r="0" b="0"/>
+            <wp:wrapSquare wrapText="bothSides"/>
+            <wp:docPr id="2022894374" name="Image 1" descr="Une image contenant texte, capture d’écran, diagramme, conception&#10;&#10;Le contenu généré par l’IA peut être incorrect."/>
+            <wp:cNvGraphicFramePr>
+              <a:graphicFrameLocks xmlns:a="http://schemas.openxmlformats.org/drawingml/2006/main" noChangeAspect="1"/>
+            </wp:cNvGraphicFramePr>
+            <a:graphic xmlns:a="http://schemas.openxmlformats.org/drawingml/2006/main">
+              <a:graphicData uri="http://schemas.openxmlformats.org/drawingml/2006/picture">
+                <pic:pic xmlns:pic="http://schemas.openxmlformats.org/drawingml/2006/picture">
+                  <pic:nvPicPr>
+                    <pic:cNvPr id="2022894374" name="Image 1" descr="Une image contenant texte, capture d’écran, diagramme, conception&#10;&#10;Le contenu généré par l’IA peut être incorrect."/>
+                    <pic:cNvPicPr/>
+                  </pic:nvPicPr>
+                  <pic:blipFill>
+                    <a:blip r:embed="rId7" cstate="print">
+                      <a:extLst>
+                        <a:ext uri="{28A0092B-C50C-407E-A947-70E740481C1C}">
+                          <a14:useLocalDpi xmlns:a14="http://schemas.microsoft.com/office/drawing/2010/main" val="0"/>
+                        </a:ext>
+                      </a:extLst>
+                    </a:blip>
+                    <a:stretch>
+                      <a:fillRect/>
+                    </a:stretch>
+                  </pic:blipFill>
+                  <pic:spPr>
+                    <a:xfrm>
+                      <a:off x="0" y="0"/>
+                      <a:ext cx="3162300" cy="3162300"/>
+                    </a:xfrm>
+                    <a:prstGeom prst="rect">
+                      <a:avLst/>
+                    </a:prstGeom>
+                  </pic:spPr>
+                </pic:pic>
+              </a:graphicData>
+            </a:graphic>
+            <wp14:sizeRelH relativeFrom="margin">
+              <wp14:pctWidth>0</wp14:pctWidth>
+            </wp14:sizeRelH>
+            <wp14:sizeRelV relativeFrom="margin">
+              <wp14:pctHeight>0</wp14:pctHeight>
+            </wp14:sizeRelV>
+          </wp:anchor>
+        </w:drawing>
+      </w:r>
+      <w:r>
         <w:t xml:space="preserve">Nous pouvons voir que </w:t>
       </w:r>
       <w:r>
@@ -1310,6 +1504,311 @@
       </w:r>
       <w:r>
         <w:t xml:space="preserve"> et de façons plus ou moins homogène</w:t>
+      </w:r>
+    </w:p>
+    <w:p/>
+    <w:p>
+      <w:pPr>
+        <w:pStyle w:val="Titre3"/>
+      </w:pPr>
+      <w:proofErr w:type="spellStart"/>
+      <w:r>
+        <w:lastRenderedPageBreak/>
+        <w:t>WorkClass</w:t>
+      </w:r>
+      <w:proofErr w:type="spellEnd"/>
+    </w:p>
+    <w:p>
+      <w:r>
+        <w:rPr>
+          <w:noProof/>
+        </w:rPr>
+        <w:drawing>
+          <wp:anchor distT="0" distB="0" distL="114300" distR="114300" simplePos="0" relativeHeight="251661312" behindDoc="0" locked="0" layoutInCell="1" allowOverlap="1" wp14:anchorId="6C5B5882" wp14:editId="613F13E2">
+            <wp:simplePos x="0" y="0"/>
+            <wp:positionH relativeFrom="margin">
+              <wp:posOffset>-183515</wp:posOffset>
+            </wp:positionH>
+            <wp:positionV relativeFrom="paragraph">
+              <wp:posOffset>563880</wp:posOffset>
+            </wp:positionV>
+            <wp:extent cx="3017520" cy="3017520"/>
+            <wp:effectExtent l="0" t="0" r="0" b="0"/>
+            <wp:wrapSquare wrapText="bothSides"/>
+            <wp:docPr id="1603368075" name="Image 1" descr="Une image contenant texte, capture d’écran, diagramme, conception&#10;&#10;Le contenu généré par l’IA peut être incorrect."/>
+            <wp:cNvGraphicFramePr>
+              <a:graphicFrameLocks xmlns:a="http://schemas.openxmlformats.org/drawingml/2006/main" noChangeAspect="1"/>
+            </wp:cNvGraphicFramePr>
+            <a:graphic xmlns:a="http://schemas.openxmlformats.org/drawingml/2006/main">
+              <a:graphicData uri="http://schemas.openxmlformats.org/drawingml/2006/picture">
+                <pic:pic xmlns:pic="http://schemas.openxmlformats.org/drawingml/2006/picture">
+                  <pic:nvPicPr>
+                    <pic:cNvPr id="1603368075" name="Image 1" descr="Une image contenant texte, capture d’écran, diagramme, conception&#10;&#10;Le contenu généré par l’IA peut être incorrect."/>
+                    <pic:cNvPicPr/>
+                  </pic:nvPicPr>
+                  <pic:blipFill>
+                    <a:blip r:embed="rId8" cstate="print">
+                      <a:extLst>
+                        <a:ext uri="{28A0092B-C50C-407E-A947-70E740481C1C}">
+                          <a14:useLocalDpi xmlns:a14="http://schemas.microsoft.com/office/drawing/2010/main" val="0"/>
+                        </a:ext>
+                      </a:extLst>
+                    </a:blip>
+                    <a:stretch>
+                      <a:fillRect/>
+                    </a:stretch>
+                  </pic:blipFill>
+                  <pic:spPr>
+                    <a:xfrm>
+                      <a:off x="0" y="0"/>
+                      <a:ext cx="3017520" cy="3017520"/>
+                    </a:xfrm>
+                    <a:prstGeom prst="rect">
+                      <a:avLst/>
+                    </a:prstGeom>
+                  </pic:spPr>
+                </pic:pic>
+              </a:graphicData>
+            </a:graphic>
+            <wp14:sizeRelH relativeFrom="margin">
+              <wp14:pctWidth>0</wp14:pctWidth>
+            </wp14:sizeRelH>
+            <wp14:sizeRelV relativeFrom="margin">
+              <wp14:pctHeight>0</wp14:pctHeight>
+            </wp14:sizeRelV>
+          </wp:anchor>
+        </w:drawing>
+      </w:r>
+      <w:r>
+        <w:rPr>
+          <w:noProof/>
+        </w:rPr>
+        <w:drawing>
+          <wp:anchor distT="0" distB="0" distL="114300" distR="114300" simplePos="0" relativeHeight="251662336" behindDoc="0" locked="0" layoutInCell="1" allowOverlap="1" wp14:anchorId="116A976F" wp14:editId="05501250">
+            <wp:simplePos x="0" y="0"/>
+            <wp:positionH relativeFrom="column">
+              <wp:posOffset>3100705</wp:posOffset>
+            </wp:positionH>
+            <wp:positionV relativeFrom="paragraph">
+              <wp:posOffset>464820</wp:posOffset>
+            </wp:positionV>
+            <wp:extent cx="3375660" cy="3375660"/>
+            <wp:effectExtent l="0" t="0" r="0" b="0"/>
+            <wp:wrapSquare wrapText="bothSides"/>
+            <wp:docPr id="357880738" name="Image 1" descr="Une image contenant texte, capture d’écran&#10;&#10;Le contenu généré par l’IA peut être incorrect."/>
+            <wp:cNvGraphicFramePr>
+              <a:graphicFrameLocks xmlns:a="http://schemas.openxmlformats.org/drawingml/2006/main" noChangeAspect="1"/>
+            </wp:cNvGraphicFramePr>
+            <a:graphic xmlns:a="http://schemas.openxmlformats.org/drawingml/2006/main">
+              <a:graphicData uri="http://schemas.openxmlformats.org/drawingml/2006/picture">
+                <pic:pic xmlns:pic="http://schemas.openxmlformats.org/drawingml/2006/picture">
+                  <pic:nvPicPr>
+                    <pic:cNvPr id="357880738" name="Image 1" descr="Une image contenant texte, capture d’écran&#10;&#10;Le contenu généré par l’IA peut être incorrect."/>
+                    <pic:cNvPicPr/>
+                  </pic:nvPicPr>
+                  <pic:blipFill>
+                    <a:blip r:embed="rId9" cstate="print">
+                      <a:extLst>
+                        <a:ext uri="{28A0092B-C50C-407E-A947-70E740481C1C}">
+                          <a14:useLocalDpi xmlns:a14="http://schemas.microsoft.com/office/drawing/2010/main" val="0"/>
+                        </a:ext>
+                      </a:extLst>
+                    </a:blip>
+                    <a:stretch>
+                      <a:fillRect/>
+                    </a:stretch>
+                  </pic:blipFill>
+                  <pic:spPr>
+                    <a:xfrm>
+                      <a:off x="0" y="0"/>
+                      <a:ext cx="3375660" cy="3375660"/>
+                    </a:xfrm>
+                    <a:prstGeom prst="rect">
+                      <a:avLst/>
+                    </a:prstGeom>
+                  </pic:spPr>
+                </pic:pic>
+              </a:graphicData>
+            </a:graphic>
+            <wp14:sizeRelH relativeFrom="margin">
+              <wp14:pctWidth>0</wp14:pctWidth>
+            </wp14:sizeRelH>
+            <wp14:sizeRelV relativeFrom="margin">
+              <wp14:pctHeight>0</wp14:pctHeight>
+            </wp14:sizeRelV>
+          </wp:anchor>
+        </w:drawing>
+      </w:r>
+      <w:r>
+        <w:t>Les données sont moins reparties entre les différentes valeurs mais nous avons des résultats qui semble logique et peut influencé par la répartition</w:t>
+      </w:r>
+    </w:p>
+    <w:p/>
+    <w:p>
+      <w:pPr>
+        <w:pStyle w:val="Titre3"/>
+      </w:pPr>
+      <w:r>
+        <w:t>Education</w:t>
+      </w:r>
+    </w:p>
+    <w:p>
+      <w:r>
+        <w:rPr>
+          <w:noProof/>
+        </w:rPr>
+        <w:drawing>
+          <wp:anchor distT="0" distB="0" distL="114300" distR="114300" simplePos="0" relativeHeight="251664384" behindDoc="0" locked="0" layoutInCell="1" allowOverlap="1" wp14:anchorId="57CF723D" wp14:editId="0ABD9398">
+            <wp:simplePos x="0" y="0"/>
+            <wp:positionH relativeFrom="margin">
+              <wp:posOffset>3146425</wp:posOffset>
+            </wp:positionH>
+            <wp:positionV relativeFrom="paragraph">
+              <wp:posOffset>489585</wp:posOffset>
+            </wp:positionV>
+            <wp:extent cx="3276600" cy="3276600"/>
+            <wp:effectExtent l="0" t="0" r="0" b="0"/>
+            <wp:wrapSquare wrapText="bothSides"/>
+            <wp:docPr id="977815839" name="Image 1" descr="Une image contenant texte, capture d’écran, musique&#10;&#10;Le contenu généré par l’IA peut être incorrect."/>
+            <wp:cNvGraphicFramePr>
+              <a:graphicFrameLocks xmlns:a="http://schemas.openxmlformats.org/drawingml/2006/main" noChangeAspect="1"/>
+            </wp:cNvGraphicFramePr>
+            <a:graphic xmlns:a="http://schemas.openxmlformats.org/drawingml/2006/main">
+              <a:graphicData uri="http://schemas.openxmlformats.org/drawingml/2006/picture">
+                <pic:pic xmlns:pic="http://schemas.openxmlformats.org/drawingml/2006/picture">
+                  <pic:nvPicPr>
+                    <pic:cNvPr id="977815839" name="Image 1" descr="Une image contenant texte, capture d’écran, musique&#10;&#10;Le contenu généré par l’IA peut être incorrect."/>
+                    <pic:cNvPicPr/>
+                  </pic:nvPicPr>
+                  <pic:blipFill>
+                    <a:blip r:embed="rId10" cstate="print">
+                      <a:extLst>
+                        <a:ext uri="{28A0092B-C50C-407E-A947-70E740481C1C}">
+                          <a14:useLocalDpi xmlns:a14="http://schemas.microsoft.com/office/drawing/2010/main" val="0"/>
+                        </a:ext>
+                      </a:extLst>
+                    </a:blip>
+                    <a:stretch>
+                      <a:fillRect/>
+                    </a:stretch>
+                  </pic:blipFill>
+                  <pic:spPr>
+                    <a:xfrm>
+                      <a:off x="0" y="0"/>
+                      <a:ext cx="3276600" cy="3276600"/>
+                    </a:xfrm>
+                    <a:prstGeom prst="rect">
+                      <a:avLst/>
+                    </a:prstGeom>
+                  </pic:spPr>
+                </pic:pic>
+              </a:graphicData>
+            </a:graphic>
+            <wp14:sizeRelH relativeFrom="margin">
+              <wp14:pctWidth>0</wp14:pctWidth>
+            </wp14:sizeRelH>
+            <wp14:sizeRelV relativeFrom="margin">
+              <wp14:pctHeight>0</wp14:pctHeight>
+            </wp14:sizeRelV>
+          </wp:anchor>
+        </w:drawing>
+      </w:r>
+      <w:r>
+        <w:t>Nous pouvons</w:t>
+      </w:r>
+      <w:r>
+        <w:t xml:space="preserve"> voir une distinction et une </w:t>
+      </w:r>
+      <w:r>
+        <w:t>évolution</w:t>
+      </w:r>
+      <w:r>
+        <w:t xml:space="preserve"> </w:t>
+      </w:r>
+      <w:r>
+        <w:t xml:space="preserve">net entre les personnes ayant poursuivit leurs études et ceux donc la scolarité c’est </w:t>
+      </w:r>
+      <w:r>
+        <w:t xml:space="preserve">arrêté après l’High </w:t>
+      </w:r>
+      <w:proofErr w:type="spellStart"/>
+      <w:r>
+        <w:t>school</w:t>
+      </w:r>
+      <w:proofErr w:type="spellEnd"/>
+      <w:r>
+        <w:t>.</w:t>
+      </w:r>
+    </w:p>
+    <w:p>
+      <w:r>
+        <w:rPr>
+          <w:noProof/>
+        </w:rPr>
+        <w:drawing>
+          <wp:anchor distT="0" distB="0" distL="114300" distR="114300" simplePos="0" relativeHeight="251663360" behindDoc="0" locked="0" layoutInCell="1" allowOverlap="1" wp14:anchorId="65704A1C" wp14:editId="22C95198">
+            <wp:simplePos x="0" y="0"/>
+            <wp:positionH relativeFrom="column">
+              <wp:posOffset>-114935</wp:posOffset>
+            </wp:positionH>
+            <wp:positionV relativeFrom="paragraph">
+              <wp:posOffset>4445</wp:posOffset>
+            </wp:positionV>
+            <wp:extent cx="3383280" cy="3383280"/>
+            <wp:effectExtent l="0" t="0" r="7620" b="7620"/>
+            <wp:wrapSquare wrapText="bothSides"/>
+            <wp:docPr id="87298543" name="Image 1" descr="Une image contenant texte, diagramme, capture d’écran, conception"/>
+            <wp:cNvGraphicFramePr>
+              <a:graphicFrameLocks xmlns:a="http://schemas.openxmlformats.org/drawingml/2006/main" noChangeAspect="1"/>
+            </wp:cNvGraphicFramePr>
+            <a:graphic xmlns:a="http://schemas.openxmlformats.org/drawingml/2006/main">
+              <a:graphicData uri="http://schemas.openxmlformats.org/drawingml/2006/picture">
+                <pic:pic xmlns:pic="http://schemas.openxmlformats.org/drawingml/2006/picture">
+                  <pic:nvPicPr>
+                    <pic:cNvPr id="87298543" name="Image 1" descr="Une image contenant texte, diagramme, capture d’écran, conception"/>
+                    <pic:cNvPicPr/>
+                  </pic:nvPicPr>
+                  <pic:blipFill>
+                    <a:blip r:embed="rId11" cstate="print">
+                      <a:extLst>
+                        <a:ext uri="{28A0092B-C50C-407E-A947-70E740481C1C}">
+                          <a14:useLocalDpi xmlns:a14="http://schemas.microsoft.com/office/drawing/2010/main" val="0"/>
+                        </a:ext>
+                      </a:extLst>
+                    </a:blip>
+                    <a:stretch>
+                      <a:fillRect/>
+                    </a:stretch>
+                  </pic:blipFill>
+                  <pic:spPr>
+                    <a:xfrm>
+                      <a:off x="0" y="0"/>
+                      <a:ext cx="3383280" cy="3383280"/>
+                    </a:xfrm>
+                    <a:prstGeom prst="rect">
+                      <a:avLst/>
+                    </a:prstGeom>
+                  </pic:spPr>
+                </pic:pic>
+              </a:graphicData>
+            </a:graphic>
+            <wp14:sizeRelH relativeFrom="margin">
+              <wp14:pctWidth>0</wp14:pctWidth>
+            </wp14:sizeRelH>
+            <wp14:sizeRelV relativeFrom="margin">
+              <wp14:pctHeight>0</wp14:pctHeight>
+            </wp14:sizeRelV>
+          </wp:anchor>
+        </w:drawing>
+      </w:r>
+    </w:p>
+    <w:p>
+      <w:pPr>
+        <w:pStyle w:val="Titre2"/>
+      </w:pPr>
+      <w:r>
+        <w:lastRenderedPageBreak/>
+        <w:t>Attribue qualitatif peu impactant</w:t>
       </w:r>
     </w:p>
     <w:p>
@@ -1317,98 +1816,157 @@
         <w:pStyle w:val="Titre3"/>
       </w:pPr>
       <w:r>
-        <w:t>WorkClass</w:t>
+        <w:t>Native Country</w:t>
       </w:r>
     </w:p>
     <w:p>
       <w:r>
-        <w:t>Les données sont moins reparties entre les différentes valeurs mais nous avons des résultats qui semble logique et peut influencé par la répartition</w:t>
+        <w:drawing>
+          <wp:anchor distT="0" distB="0" distL="114300" distR="114300" simplePos="0" relativeHeight="251666432" behindDoc="0" locked="0" layoutInCell="1" allowOverlap="1" wp14:anchorId="63467BEE" wp14:editId="72828B25">
+            <wp:simplePos x="0" y="0"/>
+            <wp:positionH relativeFrom="column">
+              <wp:posOffset>2506345</wp:posOffset>
+            </wp:positionH>
+            <wp:positionV relativeFrom="paragraph">
+              <wp:posOffset>678815</wp:posOffset>
+            </wp:positionV>
+            <wp:extent cx="3543300" cy="3543300"/>
+            <wp:effectExtent l="0" t="0" r="0" b="0"/>
+            <wp:wrapSquare wrapText="bothSides"/>
+            <wp:docPr id="908007784" name="Image 1" descr="Une image contenant texte, capture d’écran&#10;&#10;Le contenu généré par l’IA peut être incorrect."/>
+            <wp:cNvGraphicFramePr>
+              <a:graphicFrameLocks xmlns:a="http://schemas.openxmlformats.org/drawingml/2006/main" noChangeAspect="1"/>
+            </wp:cNvGraphicFramePr>
+            <a:graphic xmlns:a="http://schemas.openxmlformats.org/drawingml/2006/main">
+              <a:graphicData uri="http://schemas.openxmlformats.org/drawingml/2006/picture">
+                <pic:pic xmlns:pic="http://schemas.openxmlformats.org/drawingml/2006/picture">
+                  <pic:nvPicPr>
+                    <pic:cNvPr id="908007784" name="Image 1" descr="Une image contenant texte, capture d’écran&#10;&#10;Le contenu généré par l’IA peut être incorrect."/>
+                    <pic:cNvPicPr/>
+                  </pic:nvPicPr>
+                  <pic:blipFill>
+                    <a:blip r:embed="rId12">
+                      <a:extLst>
+                        <a:ext uri="{28A0092B-C50C-407E-A947-70E740481C1C}">
+                          <a14:useLocalDpi xmlns:a14="http://schemas.microsoft.com/office/drawing/2010/main" val="0"/>
+                        </a:ext>
+                      </a:extLst>
+                    </a:blip>
+                    <a:stretch>
+                      <a:fillRect/>
+                    </a:stretch>
+                  </pic:blipFill>
+                  <pic:spPr>
+                    <a:xfrm>
+                      <a:off x="0" y="0"/>
+                      <a:ext cx="3543300" cy="3543300"/>
+                    </a:xfrm>
+                    <a:prstGeom prst="rect">
+                      <a:avLst/>
+                    </a:prstGeom>
+                  </pic:spPr>
+                </pic:pic>
+              </a:graphicData>
+            </a:graphic>
+            <wp14:sizeRelH relativeFrom="margin">
+              <wp14:pctWidth>0</wp14:pctWidth>
+            </wp14:sizeRelH>
+            <wp14:sizeRelV relativeFrom="margin">
+              <wp14:pctHeight>0</wp14:pctHeight>
+            </wp14:sizeRelV>
+          </wp:anchor>
+        </w:drawing>
+      </w:r>
+      <w:r>
+        <w:t xml:space="preserve">La répartition des données est </w:t>
+      </w:r>
+      <w:r>
+        <w:t xml:space="preserve">vraiment mauvaise avec </w:t>
+      </w:r>
+      <w:r>
+        <w:t>plus de 2</w:t>
+      </w:r>
+      <w:r>
+        <w:t xml:space="preserve">6'000 entré pours des </w:t>
+      </w:r>
+      <w:r>
+        <w:t>Américains</w:t>
+      </w:r>
+      <w:r>
+        <w:t xml:space="preserve"> et les autres qui dépassent rarement les 100. Cela donne </w:t>
+      </w:r>
+      <w:r>
+        <w:t>des données peu précises</w:t>
+      </w:r>
+      <w:r>
+        <w:t xml:space="preserve"> </w:t>
+      </w:r>
+      <w:r>
+        <w:t>étant donné le</w:t>
+      </w:r>
+      <w:r>
+        <w:t xml:space="preserve"> faible nombre de personne prise en compte.</w:t>
       </w:r>
     </w:p>
     <w:p>
-      <w:pPr>
-        <w:pStyle w:val="Titre3"/>
-        <w:rPr>
-          <w:lang w:val="en-US"/>
-        </w:rPr>
-      </w:pPr>
-      <w:r>
-        <w:rPr>
-          <w:lang w:val="en-US"/>
-        </w:rPr>
-        <w:t>Education</w:t>
+      <w:r>
+        <w:drawing>
+          <wp:anchor distT="0" distB="0" distL="114300" distR="114300" simplePos="0" relativeHeight="251665408" behindDoc="0" locked="0" layoutInCell="1" allowOverlap="1" wp14:anchorId="188BC65D" wp14:editId="5E7586EE">
+            <wp:simplePos x="0" y="0"/>
+            <wp:positionH relativeFrom="column">
+              <wp:posOffset>-747395</wp:posOffset>
+            </wp:positionH>
+            <wp:positionV relativeFrom="paragraph">
+              <wp:posOffset>32385</wp:posOffset>
+            </wp:positionV>
+            <wp:extent cx="3505200" cy="3505200"/>
+            <wp:effectExtent l="0" t="0" r="0" b="0"/>
+            <wp:wrapSquare wrapText="bothSides"/>
+            <wp:docPr id="3185075" name="Image 1" descr="Une image contenant texte, capture d’écran, diagramme, Police&#10;&#10;Le contenu généré par l’IA peut être incorrect."/>
+            <wp:cNvGraphicFramePr>
+              <a:graphicFrameLocks xmlns:a="http://schemas.openxmlformats.org/drawingml/2006/main" noChangeAspect="1"/>
+            </wp:cNvGraphicFramePr>
+            <a:graphic xmlns:a="http://schemas.openxmlformats.org/drawingml/2006/main">
+              <a:graphicData uri="http://schemas.openxmlformats.org/drawingml/2006/picture">
+                <pic:pic xmlns:pic="http://schemas.openxmlformats.org/drawingml/2006/picture">
+                  <pic:nvPicPr>
+                    <pic:cNvPr id="3185075" name="Image 1" descr="Une image contenant texte, capture d’écran, diagramme, Police&#10;&#10;Le contenu généré par l’IA peut être incorrect."/>
+                    <pic:cNvPicPr/>
+                  </pic:nvPicPr>
+                  <pic:blipFill>
+                    <a:blip r:embed="rId13" cstate="print">
+                      <a:extLst>
+                        <a:ext uri="{28A0092B-C50C-407E-A947-70E740481C1C}">
+                          <a14:useLocalDpi xmlns:a14="http://schemas.microsoft.com/office/drawing/2010/main" val="0"/>
+                        </a:ext>
+                      </a:extLst>
+                    </a:blip>
+                    <a:stretch>
+                      <a:fillRect/>
+                    </a:stretch>
+                  </pic:blipFill>
+                  <pic:spPr>
+                    <a:xfrm>
+                      <a:off x="0" y="0"/>
+                      <a:ext cx="3505200" cy="3505200"/>
+                    </a:xfrm>
+                    <a:prstGeom prst="rect">
+                      <a:avLst/>
+                    </a:prstGeom>
+                  </pic:spPr>
+                </pic:pic>
+              </a:graphicData>
+            </a:graphic>
+            <wp14:sizeRelH relativeFrom="margin">
+              <wp14:pctWidth>0</wp14:pctWidth>
+            </wp14:sizeRelH>
+            <wp14:sizeRelV relativeFrom="margin">
+              <wp14:pctHeight>0</wp14:pctHeight>
+            </wp14:sizeRelV>
+          </wp:anchor>
+        </w:drawing>
       </w:r>
     </w:p>
-    <w:p>
-      <w:r>
-        <w:t>Nous pouvons</w:t>
-      </w:r>
-      <w:r>
-        <w:t xml:space="preserve"> voir une distinction et une </w:t>
-      </w:r>
-      <w:r>
-        <w:t>évolution</w:t>
-      </w:r>
-      <w:r>
-        <w:t xml:space="preserve"> </w:t>
-      </w:r>
-      <w:r>
-        <w:t xml:space="preserve">net entre les personnes ayant poursuivit leurs études et ceux donc la scolarité c’est </w:t>
-      </w:r>
-      <w:r>
-        <w:t>arrêté après l’High school.</w:t>
-      </w:r>
-    </w:p>
-    <w:p>
-      <w:pPr>
-        <w:pStyle w:val="Titre2"/>
-      </w:pPr>
-      <w:r>
-        <w:lastRenderedPageBreak/>
-        <w:t>Attribue qualitatif peu impactant</w:t>
-      </w:r>
-    </w:p>
-    <w:p>
-      <w:pPr>
-        <w:pStyle w:val="Titre3"/>
-      </w:pPr>
-      <w:r>
-        <w:t>Native Country</w:t>
-      </w:r>
-    </w:p>
-    <w:p>
-      <w:r>
-        <w:t xml:space="preserve">La répartition des données est </w:t>
-      </w:r>
-      <w:r>
-        <w:t xml:space="preserve">vraiment mauvaise avec </w:t>
-      </w:r>
-      <w:r>
-        <w:t>plus de 2</w:t>
-      </w:r>
-      <w:r>
-        <w:t xml:space="preserve">6'000 entré pours des </w:t>
-      </w:r>
-      <w:r>
-        <w:t>Américains</w:t>
-      </w:r>
-      <w:r>
-        <w:t xml:space="preserve"> et les autres qui dépassent rarement les 100. Cela donne </w:t>
-      </w:r>
-      <w:r>
-        <w:t>des données peu précises</w:t>
-      </w:r>
-      <w:r>
-        <w:t xml:space="preserve"> </w:t>
-      </w:r>
-      <w:r>
-        <w:t>étant donné le</w:t>
-      </w:r>
-      <w:r>
-        <w:t xml:space="preserve"> faible nombre de personne prise en compte.</w:t>
-      </w:r>
-    </w:p>
-    <w:p/>
     <w:p/>
     <w:p/>
     <w:sectPr>

</xml_diff>

<commit_message>
Ajout de la derniere partie sur bayes
</commit_message>
<xml_diff>
--- a/Rapport.docx
+++ b/Rapport.docx
@@ -49,7 +49,7 @@
           <w:szCs w:val="48"/>
         </w:rPr>
         <w:drawing>
-          <wp:anchor distT="0" distB="0" distL="114300" distR="114300" simplePos="0" relativeHeight="251658240" behindDoc="0" locked="0" layoutInCell="1" allowOverlap="1" wp14:anchorId="652E082F" wp14:editId="24CA5E75">
+          <wp:anchor distT="0" distB="0" distL="114300" distR="114300" simplePos="0" relativeHeight="251658240" behindDoc="0" locked="0" layoutInCell="1" allowOverlap="1" wp14:anchorId="652E082F" wp14:editId="4BC7A1AB">
             <wp:simplePos x="0" y="0"/>
             <wp:positionH relativeFrom="margin">
               <wp:align>center</wp:align>
@@ -74,7 +74,7 @@
                     </pic:cNvPicPr>
                   </pic:nvPicPr>
                   <pic:blipFill>
-                    <a:blip r:embed="rId4" cstate="print">
+                    <a:blip r:embed="rId5" cstate="print">
                       <a:extLst>
                         <a:ext uri="{28A0092B-C50C-407E-A947-70E740481C1C}">
                           <a14:useLocalDpi xmlns:a14="http://schemas.microsoft.com/office/drawing/2010/main" val="0"/>
@@ -1266,7 +1266,7 @@
                     <pic:cNvPicPr/>
                   </pic:nvPicPr>
                   <pic:blipFill>
-                    <a:blip r:embed="rId5"/>
+                    <a:blip r:embed="rId6"/>
                     <a:stretch>
                       <a:fillRect/>
                     </a:stretch>
@@ -1374,7 +1374,7 @@
                     <pic:cNvPicPr/>
                   </pic:nvPicPr>
                   <pic:blipFill>
-                    <a:blip r:embed="rId6" cstate="print">
+                    <a:blip r:embed="rId7" cstate="print">
                       <a:extLst>
                         <a:ext uri="{28A0092B-C50C-407E-A947-70E740481C1C}">
                           <a14:useLocalDpi xmlns:a14="http://schemas.microsoft.com/office/drawing/2010/main" val="0"/>
@@ -1434,7 +1434,7 @@
                     <pic:cNvPicPr/>
                   </pic:nvPicPr>
                   <pic:blipFill>
-                    <a:blip r:embed="rId7" cstate="print">
+                    <a:blip r:embed="rId8" cstate="print">
                       <a:extLst>
                         <a:ext uri="{28A0092B-C50C-407E-A947-70E740481C1C}">
                           <a14:useLocalDpi xmlns:a14="http://schemas.microsoft.com/office/drawing/2010/main" val="0"/>
@@ -1513,7 +1513,6 @@
       </w:pPr>
       <w:proofErr w:type="spellStart"/>
       <w:r>
-        <w:lastRenderedPageBreak/>
         <w:t>WorkClass</w:t>
       </w:r>
       <w:proofErr w:type="spellEnd"/>
@@ -1547,7 +1546,7 @@
                     <pic:cNvPicPr/>
                   </pic:nvPicPr>
                   <pic:blipFill>
-                    <a:blip r:embed="rId8" cstate="print">
+                    <a:blip r:embed="rId9" cstate="print">
                       <a:extLst>
                         <a:ext uri="{28A0092B-C50C-407E-A947-70E740481C1C}">
                           <a14:useLocalDpi xmlns:a14="http://schemas.microsoft.com/office/drawing/2010/main" val="0"/>
@@ -1607,7 +1606,7 @@
                     <pic:cNvPicPr/>
                   </pic:nvPicPr>
                   <pic:blipFill>
-                    <a:blip r:embed="rId9" cstate="print">
+                    <a:blip r:embed="rId10" cstate="print">
                       <a:extLst>
                         <a:ext uri="{28A0092B-C50C-407E-A947-70E740481C1C}">
                           <a14:useLocalDpi xmlns:a14="http://schemas.microsoft.com/office/drawing/2010/main" val="0"/>
@@ -1681,7 +1680,7 @@
                     <pic:cNvPicPr/>
                   </pic:nvPicPr>
                   <pic:blipFill>
-                    <a:blip r:embed="rId10" cstate="print">
+                    <a:blip r:embed="rId11" cstate="print">
                       <a:extLst>
                         <a:ext uri="{28A0092B-C50C-407E-A947-70E740481C1C}">
                           <a14:useLocalDpi xmlns:a14="http://schemas.microsoft.com/office/drawing/2010/main" val="0"/>
@@ -1769,7 +1768,7 @@
                     <pic:cNvPicPr/>
                   </pic:nvPicPr>
                   <pic:blipFill>
-                    <a:blip r:embed="rId11" cstate="print">
+                    <a:blip r:embed="rId12" cstate="print">
                       <a:extLst>
                         <a:ext uri="{28A0092B-C50C-407E-A947-70E740481C1C}">
                           <a14:useLocalDpi xmlns:a14="http://schemas.microsoft.com/office/drawing/2010/main" val="0"/>
@@ -1821,6 +1820,9 @@
     </w:p>
     <w:p>
       <w:r>
+        <w:rPr>
+          <w:noProof/>
+        </w:rPr>
         <w:drawing>
           <wp:anchor distT="0" distB="0" distL="114300" distR="114300" simplePos="0" relativeHeight="251666432" behindDoc="0" locked="0" layoutInCell="1" allowOverlap="1" wp14:anchorId="63467BEE" wp14:editId="72828B25">
             <wp:simplePos x="0" y="0"/>
@@ -1845,7 +1847,7 @@
                     <pic:cNvPicPr/>
                   </pic:nvPicPr>
                   <pic:blipFill>
-                    <a:blip r:embed="rId12">
+                    <a:blip r:embed="rId13">
                       <a:extLst>
                         <a:ext uri="{28A0092B-C50C-407E-A947-70E740481C1C}">
                           <a14:useLocalDpi xmlns:a14="http://schemas.microsoft.com/office/drawing/2010/main" val="0"/>
@@ -1910,6 +1912,9 @@
     </w:p>
     <w:p>
       <w:r>
+        <w:rPr>
+          <w:noProof/>
+        </w:rPr>
         <w:drawing>
           <wp:anchor distT="0" distB="0" distL="114300" distR="114300" simplePos="0" relativeHeight="251665408" behindDoc="0" locked="0" layoutInCell="1" allowOverlap="1" wp14:anchorId="188BC65D" wp14:editId="5E7586EE">
             <wp:simplePos x="0" y="0"/>
@@ -1934,7 +1939,7 @@
                     <pic:cNvPicPr/>
                   </pic:nvPicPr>
                   <pic:blipFill>
-                    <a:blip r:embed="rId13" cstate="print">
+                    <a:blip r:embed="rId14" cstate="print">
                       <a:extLst>
                         <a:ext uri="{28A0092B-C50C-407E-A947-70E740481C1C}">
                           <a14:useLocalDpi xmlns:a14="http://schemas.microsoft.com/office/drawing/2010/main" val="0"/>
@@ -1968,6 +1973,768 @@
       </w:r>
     </w:p>
     <w:p/>
+    <w:p>
+      <w:pPr>
+        <w:rPr>
+          <w:rFonts w:asciiTheme="majorHAnsi" w:eastAsiaTheme="majorEastAsia" w:hAnsiTheme="majorHAnsi" w:cstheme="majorBidi"/>
+          <w:color w:val="0F4761" w:themeColor="accent1" w:themeShade="BF"/>
+          <w:sz w:val="32"/>
+          <w:szCs w:val="32"/>
+        </w:rPr>
+      </w:pPr>
+      <w:r>
+        <w:br w:type="page"/>
+      </w:r>
+    </w:p>
+    <w:p>
+      <w:pPr>
+        <w:pStyle w:val="Titre2"/>
+      </w:pPr>
+      <w:r>
+        <w:lastRenderedPageBreak/>
+        <w:t>Analyse de la distribution conjointe et application du théorème de Bayes</w:t>
+      </w:r>
+    </w:p>
+    <w:p>
+      <w:pPr>
+        <w:rPr>
+          <w:b/>
+          <w:bCs/>
+        </w:rPr>
+      </w:pPr>
+      <w:r>
+        <w:rPr>
+          <w:b/>
+          <w:bCs/>
+        </w:rPr>
+        <w:t xml:space="preserve">1. Distribution conjointe P(occupation, </w:t>
+      </w:r>
+      <w:proofErr w:type="spellStart"/>
+      <w:r>
+        <w:rPr>
+          <w:b/>
+          <w:bCs/>
+        </w:rPr>
+        <w:t>income</w:t>
+      </w:r>
+      <w:proofErr w:type="spellEnd"/>
+      <w:r>
+        <w:rPr>
+          <w:b/>
+          <w:bCs/>
+        </w:rPr>
+        <w:t>)</w:t>
+      </w:r>
+    </w:p>
+    <w:p>
+      <w:r>
+        <w:t>Nous avons sélectionné deux variables qualitatives issues du jeu de données :</w:t>
+      </w:r>
+    </w:p>
+    <w:p>
+      <w:pPr>
+        <w:numPr>
+          <w:ilvl w:val="0"/>
+          <w:numId w:val="1"/>
+        </w:numPr>
+      </w:pPr>
+      <w:proofErr w:type="gramStart"/>
+      <w:r>
+        <w:t>occupation</w:t>
+      </w:r>
+      <w:proofErr w:type="gramEnd"/>
+      <w:r>
+        <w:t xml:space="preserve"> : la profession de l’individu (par exemple : </w:t>
+      </w:r>
+      <w:proofErr w:type="spellStart"/>
+      <w:r>
+        <w:t>Exec-managerial</w:t>
+      </w:r>
+      <w:proofErr w:type="spellEnd"/>
+      <w:r>
+        <w:t>, Sales, Tech-support, etc.),</w:t>
+      </w:r>
+    </w:p>
+    <w:p>
+      <w:pPr>
+        <w:numPr>
+          <w:ilvl w:val="0"/>
+          <w:numId w:val="1"/>
+        </w:numPr>
+      </w:pPr>
+      <w:proofErr w:type="spellStart"/>
+      <w:proofErr w:type="gramStart"/>
+      <w:r>
+        <w:t>income</w:t>
+      </w:r>
+      <w:proofErr w:type="spellEnd"/>
+      <w:proofErr w:type="gramEnd"/>
+      <w:r>
+        <w:t xml:space="preserve"> : le revenu de l’individu (deux catégories : &lt;=50K ou &gt;50K), qui est notre </w:t>
+      </w:r>
+      <w:r>
+        <w:rPr>
+          <w:b/>
+          <w:bCs/>
+        </w:rPr>
+        <w:t>variable cible</w:t>
+      </w:r>
+      <w:r>
+        <w:t>.</w:t>
+      </w:r>
+    </w:p>
+    <w:p>
+      <w:r>
+        <w:t xml:space="preserve">Nous avons d’abord calculé la </w:t>
+      </w:r>
+      <w:r>
+        <w:rPr>
+          <w:b/>
+          <w:bCs/>
+        </w:rPr>
+        <w:t xml:space="preserve">distribution conjointe P(occupation, </w:t>
+      </w:r>
+      <w:proofErr w:type="spellStart"/>
+      <w:r>
+        <w:rPr>
+          <w:b/>
+          <w:bCs/>
+        </w:rPr>
+        <w:t>income</w:t>
+      </w:r>
+      <w:proofErr w:type="spellEnd"/>
+      <w:r>
+        <w:rPr>
+          <w:b/>
+          <w:bCs/>
+        </w:rPr>
+        <w:t>)</w:t>
+      </w:r>
+      <w:r>
+        <w:t>, qui donne la probabilité d’observer chaque combinaison des deux variables.</w:t>
+      </w:r>
+    </w:p>
+    <w:p>
+      <w:r>
+        <w:t>Par exemple, si l’on obtient P(occupation = "</w:t>
+      </w:r>
+      <w:proofErr w:type="spellStart"/>
+      <w:r>
+        <w:t>Exec-managerial</w:t>
+      </w:r>
+      <w:proofErr w:type="spellEnd"/>
+      <w:r>
+        <w:t xml:space="preserve">", </w:t>
+      </w:r>
+      <w:proofErr w:type="spellStart"/>
+      <w:r>
+        <w:t>income</w:t>
+      </w:r>
+      <w:proofErr w:type="spellEnd"/>
+      <w:r>
+        <w:t xml:space="preserve"> = "&gt;50K") = 0.05, cela signifie que 5 % des individus dans l’échantillon sont des cadres dirigeants gagnant plus de 50K.</w:t>
+      </w:r>
+    </w:p>
+    <w:p>
+      <w:pPr>
+        <w:rPr>
+          <w:b/>
+          <w:bCs/>
+        </w:rPr>
+      </w:pPr>
+      <w:r>
+        <w:rPr>
+          <w:b/>
+          <w:bCs/>
+        </w:rPr>
+        <w:t>2. Distributions marginales P(occupation) et P(</w:t>
+      </w:r>
+      <w:proofErr w:type="spellStart"/>
+      <w:r>
+        <w:rPr>
+          <w:b/>
+          <w:bCs/>
+        </w:rPr>
+        <w:t>income</w:t>
+      </w:r>
+      <w:proofErr w:type="spellEnd"/>
+      <w:r>
+        <w:rPr>
+          <w:b/>
+          <w:bCs/>
+        </w:rPr>
+        <w:t>)</w:t>
+      </w:r>
+    </w:p>
+    <w:p>
+      <w:r>
+        <w:t>Les distributions marginales sont déduites de la distribution conjointe :</w:t>
+      </w:r>
+    </w:p>
+    <w:p>
+      <w:pPr>
+        <w:numPr>
+          <w:ilvl w:val="0"/>
+          <w:numId w:val="2"/>
+        </w:numPr>
+      </w:pPr>
+      <w:r>
+        <w:rPr>
+          <w:b/>
+          <w:bCs/>
+        </w:rPr>
+        <w:t>P(occupation)</w:t>
+      </w:r>
+      <w:r>
+        <w:t xml:space="preserve"> est obtenue en </w:t>
+      </w:r>
+      <w:r>
+        <w:rPr>
+          <w:b/>
+          <w:bCs/>
+        </w:rPr>
+        <w:t>sommant les lignes</w:t>
+      </w:r>
+      <w:r>
+        <w:t xml:space="preserve"> de la distribution conjointe (on ignore la variable </w:t>
+      </w:r>
+      <w:proofErr w:type="spellStart"/>
+      <w:r>
+        <w:t>income</w:t>
+      </w:r>
+      <w:proofErr w:type="spellEnd"/>
+      <w:r>
+        <w:t>) :</w:t>
+      </w:r>
+    </w:p>
+    <w:p>
+      <w:pPr>
+        <w:numPr>
+          <w:ilvl w:val="0"/>
+          <w:numId w:val="2"/>
+        </w:numPr>
+      </w:pPr>
+      <w:r>
+        <w:rPr>
+          <w:b/>
+          <w:bCs/>
+        </w:rPr>
+        <w:t>P(</w:t>
+      </w:r>
+      <w:proofErr w:type="spellStart"/>
+      <w:r>
+        <w:rPr>
+          <w:b/>
+          <w:bCs/>
+        </w:rPr>
+        <w:t>income</w:t>
+      </w:r>
+      <w:proofErr w:type="spellEnd"/>
+      <w:r>
+        <w:rPr>
+          <w:b/>
+          <w:bCs/>
+        </w:rPr>
+        <w:t>)</w:t>
+      </w:r>
+      <w:r>
+        <w:t xml:space="preserve"> est obtenue en </w:t>
+      </w:r>
+      <w:r>
+        <w:rPr>
+          <w:b/>
+          <w:bCs/>
+        </w:rPr>
+        <w:t>sommant les colonnes</w:t>
+      </w:r>
+      <w:r>
+        <w:t xml:space="preserve"> de la distribution conjointe (on ignore la variable occupation) :</w:t>
+      </w:r>
+    </w:p>
+    <w:p>
+      <w:r>
+        <w:t>Ces distributions donnent la fréquence globale des différentes modalités.</w:t>
+      </w:r>
+      <w:r>
+        <w:br/>
+        <w:t>Par exemple, P(occupation = "Sales") = 0.12 signifie que 12 % des individus travaillent dans la vente.</w:t>
+      </w:r>
+    </w:p>
+    <w:p>
+      <w:pPr>
+        <w:rPr>
+          <w:b/>
+          <w:bCs/>
+        </w:rPr>
+      </w:pPr>
+      <w:r>
+        <w:rPr>
+          <w:b/>
+          <w:bCs/>
+        </w:rPr>
+        <w:t xml:space="preserve">3. Distributions conditionnelles P(occupation | </w:t>
+      </w:r>
+      <w:proofErr w:type="spellStart"/>
+      <w:r>
+        <w:rPr>
+          <w:b/>
+          <w:bCs/>
+        </w:rPr>
+        <w:t>income</w:t>
+      </w:r>
+      <w:proofErr w:type="spellEnd"/>
+      <w:r>
+        <w:rPr>
+          <w:b/>
+          <w:bCs/>
+        </w:rPr>
+        <w:t>) et P(</w:t>
+      </w:r>
+      <w:proofErr w:type="spellStart"/>
+      <w:r>
+        <w:rPr>
+          <w:b/>
+          <w:bCs/>
+        </w:rPr>
+        <w:t>income</w:t>
+      </w:r>
+      <w:proofErr w:type="spellEnd"/>
+      <w:r>
+        <w:rPr>
+          <w:b/>
+          <w:bCs/>
+        </w:rPr>
+        <w:t xml:space="preserve"> | occupation)</w:t>
+      </w:r>
+    </w:p>
+    <w:p>
+      <w:r>
+        <w:t>À partir de la distribution conjointe et des distributions marginales, nous pouvons calculer :</w:t>
+      </w:r>
+    </w:p>
+    <w:p>
+      <w:r>
+        <w:rPr>
+          <w:b/>
+          <w:bCs/>
+        </w:rPr>
+        <w:t xml:space="preserve">P(occupation | </w:t>
+      </w:r>
+      <w:proofErr w:type="spellStart"/>
+      <w:r>
+        <w:rPr>
+          <w:b/>
+          <w:bCs/>
+        </w:rPr>
+        <w:t>income</w:t>
+      </w:r>
+      <w:proofErr w:type="spellEnd"/>
+      <w:r>
+        <w:rPr>
+          <w:b/>
+          <w:bCs/>
+        </w:rPr>
+        <w:t>)</w:t>
+      </w:r>
+      <w:r>
+        <w:t xml:space="preserve"> : la probabilité qu’un individu exerce une certaine profession </w:t>
+      </w:r>
+      <w:r>
+        <w:rPr>
+          <w:b/>
+          <w:bCs/>
+        </w:rPr>
+        <w:t>étant donné</w:t>
+      </w:r>
+      <w:r>
+        <w:t xml:space="preserve"> son revenu.</w:t>
+      </w:r>
+    </w:p>
+    <w:p>
+      <w:r>
+        <w:t xml:space="preserve">On divise chaque </w:t>
+      </w:r>
+      <w:r>
+        <w:rPr>
+          <w:b/>
+          <w:bCs/>
+        </w:rPr>
+        <w:t>colonne</w:t>
+      </w:r>
+      <w:r>
+        <w:t xml:space="preserve"> de la table conjointe par la distribution marginale P(</w:t>
+      </w:r>
+      <w:proofErr w:type="spellStart"/>
+      <w:r>
+        <w:t>income</w:t>
+      </w:r>
+      <w:proofErr w:type="spellEnd"/>
+      <w:r>
+        <w:t>) :</w:t>
+      </w:r>
+    </w:p>
+    <w:p>
+      <w:r>
+        <w:rPr>
+          <w:b/>
+          <w:bCs/>
+        </w:rPr>
+        <w:t>P(</w:t>
+      </w:r>
+      <w:proofErr w:type="spellStart"/>
+      <w:r>
+        <w:rPr>
+          <w:b/>
+          <w:bCs/>
+        </w:rPr>
+        <w:t>income</w:t>
+      </w:r>
+      <w:proofErr w:type="spellEnd"/>
+      <w:r>
+        <w:rPr>
+          <w:b/>
+          <w:bCs/>
+        </w:rPr>
+        <w:t xml:space="preserve"> | occupation)</w:t>
+      </w:r>
+      <w:r>
+        <w:t xml:space="preserve"> : la probabilité qu’un individu ait un certain revenu </w:t>
+      </w:r>
+      <w:r>
+        <w:rPr>
+          <w:b/>
+          <w:bCs/>
+        </w:rPr>
+        <w:t>étant donné</w:t>
+      </w:r>
+      <w:r>
+        <w:t xml:space="preserve"> sa profession.</w:t>
+      </w:r>
+    </w:p>
+    <w:p>
+      <w:r>
+        <w:t xml:space="preserve">On divise chaque </w:t>
+      </w:r>
+      <w:r>
+        <w:rPr>
+          <w:b/>
+          <w:bCs/>
+        </w:rPr>
+        <w:t>ligne</w:t>
+      </w:r>
+      <w:r>
+        <w:t xml:space="preserve"> de la table conjointe par P(occupation) :</w:t>
+      </w:r>
+    </w:p>
+    <w:p>
+      <w:pPr>
+        <w:rPr>
+          <w:b/>
+          <w:bCs/>
+        </w:rPr>
+      </w:pPr>
+      <w:r>
+        <w:rPr>
+          <w:b/>
+          <w:bCs/>
+        </w:rPr>
+        <w:t>4. Exemple du théorème de Bayes</w:t>
+      </w:r>
+    </w:p>
+    <w:p>
+      <w:r>
+        <w:t xml:space="preserve">Le </w:t>
+      </w:r>
+      <w:r>
+        <w:rPr>
+          <w:b/>
+          <w:bCs/>
+        </w:rPr>
+        <w:t>théorème de Bayes</w:t>
+      </w:r>
+      <w:r>
+        <w:t xml:space="preserve"> permet de relier les deux probabilités conditionnelles calculées ci-dessus :</w:t>
+      </w:r>
+    </w:p>
+    <w:p>
+      <w:r>
+        <w:drawing>
+          <wp:inline distT="0" distB="0" distL="0" distR="0" wp14:anchorId="025623DE" wp14:editId="55F0C89D">
+            <wp:extent cx="5227773" cy="647756"/>
+            <wp:effectExtent l="0" t="0" r="0" b="0"/>
+            <wp:docPr id="1220834674" name="Image 1" descr="Une image contenant Police, texte, ligne, capture d’écran&#10;&#10;Le contenu généré par l’IA peut être incorrect."/>
+            <wp:cNvGraphicFramePr>
+              <a:graphicFrameLocks xmlns:a="http://schemas.openxmlformats.org/drawingml/2006/main" noChangeAspect="1"/>
+            </wp:cNvGraphicFramePr>
+            <a:graphic xmlns:a="http://schemas.openxmlformats.org/drawingml/2006/main">
+              <a:graphicData uri="http://schemas.openxmlformats.org/drawingml/2006/picture">
+                <pic:pic xmlns:pic="http://schemas.openxmlformats.org/drawingml/2006/picture">
+                  <pic:nvPicPr>
+                    <pic:cNvPr id="1220834674" name="Image 1" descr="Une image contenant Police, texte, ligne, capture d’écran&#10;&#10;Le contenu généré par l’IA peut être incorrect."/>
+                    <pic:cNvPicPr/>
+                  </pic:nvPicPr>
+                  <pic:blipFill>
+                    <a:blip r:embed="rId15"/>
+                    <a:stretch>
+                      <a:fillRect/>
+                    </a:stretch>
+                  </pic:blipFill>
+                  <pic:spPr>
+                    <a:xfrm>
+                      <a:off x="0" y="0"/>
+                      <a:ext cx="5227773" cy="647756"/>
+                    </a:xfrm>
+                    <a:prstGeom prst="rect">
+                      <a:avLst/>
+                    </a:prstGeom>
+                  </pic:spPr>
+                </pic:pic>
+              </a:graphicData>
+            </a:graphic>
+          </wp:inline>
+        </w:drawing>
+      </w:r>
+    </w:p>
+    <w:p>
+      <w:r>
+        <w:lastRenderedPageBreak/>
+        <w:t>Prenons un exemple fictif basé sur des données réalistes :</w:t>
+      </w:r>
+    </w:p>
+    <w:p>
+      <w:pPr>
+        <w:numPr>
+          <w:ilvl w:val="0"/>
+          <w:numId w:val="4"/>
+        </w:numPr>
+        <w:rPr>
+          <w:lang w:val="en-US"/>
+        </w:rPr>
+      </w:pPr>
+      <w:proofErr w:type="gramStart"/>
+      <w:r>
+        <w:rPr>
+          <w:lang w:val="en-US"/>
+        </w:rPr>
+        <w:t>P(</w:t>
+      </w:r>
+      <w:proofErr w:type="gramEnd"/>
+      <w:r>
+        <w:rPr>
+          <w:lang w:val="en-US"/>
+        </w:rPr>
+        <w:t>income = "&gt;50K" | occupation = "Exec-managerial") = 0.48</w:t>
+      </w:r>
+    </w:p>
+    <w:p>
+      <w:pPr>
+        <w:numPr>
+          <w:ilvl w:val="0"/>
+          <w:numId w:val="4"/>
+        </w:numPr>
+      </w:pPr>
+      <w:r>
+        <w:t>P(occupation = "</w:t>
+      </w:r>
+      <w:proofErr w:type="spellStart"/>
+      <w:r>
+        <w:t>Exec-managerial</w:t>
+      </w:r>
+      <w:proofErr w:type="spellEnd"/>
+      <w:r>
+        <w:t>") = 0.10</w:t>
+      </w:r>
+    </w:p>
+    <w:p>
+      <w:pPr>
+        <w:numPr>
+          <w:ilvl w:val="0"/>
+          <w:numId w:val="4"/>
+        </w:numPr>
+      </w:pPr>
+      <w:r>
+        <w:t>P(</w:t>
+      </w:r>
+      <w:proofErr w:type="spellStart"/>
+      <w:r>
+        <w:t>income</w:t>
+      </w:r>
+      <w:proofErr w:type="spellEnd"/>
+      <w:r>
+        <w:t xml:space="preserve"> = "&gt;50K") = 0.25</w:t>
+      </w:r>
+    </w:p>
+    <w:p>
+      <w:r>
+        <w:t>Alors :</w:t>
+      </w:r>
+    </w:p>
+    <w:p>
+      <w:r>
+        <w:drawing>
+          <wp:inline distT="0" distB="0" distL="0" distR="0" wp14:anchorId="71168B1E" wp14:editId="484D8436">
+            <wp:extent cx="5760720" cy="428625"/>
+            <wp:effectExtent l="0" t="0" r="0" b="9525"/>
+            <wp:docPr id="1061748117" name="Image 1"/>
+            <wp:cNvGraphicFramePr>
+              <a:graphicFrameLocks xmlns:a="http://schemas.openxmlformats.org/drawingml/2006/main" noChangeAspect="1"/>
+            </wp:cNvGraphicFramePr>
+            <a:graphic xmlns:a="http://schemas.openxmlformats.org/drawingml/2006/main">
+              <a:graphicData uri="http://schemas.openxmlformats.org/drawingml/2006/picture">
+                <pic:pic xmlns:pic="http://schemas.openxmlformats.org/drawingml/2006/picture">
+                  <pic:nvPicPr>
+                    <pic:cNvPr id="1061748117" name=""/>
+                    <pic:cNvPicPr/>
+                  </pic:nvPicPr>
+                  <pic:blipFill>
+                    <a:blip r:embed="rId16"/>
+                    <a:stretch>
+                      <a:fillRect/>
+                    </a:stretch>
+                  </pic:blipFill>
+                  <pic:spPr>
+                    <a:xfrm>
+                      <a:off x="0" y="0"/>
+                      <a:ext cx="5760720" cy="428625"/>
+                    </a:xfrm>
+                    <a:prstGeom prst="rect">
+                      <a:avLst/>
+                    </a:prstGeom>
+                  </pic:spPr>
+                </pic:pic>
+              </a:graphicData>
+            </a:graphic>
+          </wp:inline>
+        </w:drawing>
+      </w:r>
+      <w:r>
+        <w:t xml:space="preserve">Cela signifie qu’environ </w:t>
+      </w:r>
+      <w:r>
+        <w:rPr>
+          <w:b/>
+          <w:bCs/>
+        </w:rPr>
+        <w:t>19,2 % des individus gagnant plus de 50K occupent un poste de cadre dirigeant</w:t>
+      </w:r>
+      <w:r>
+        <w:t>.</w:t>
+      </w:r>
+      <w:r>
+        <w:br/>
+        <w:t xml:space="preserve">Ce raisonnement inversé est au cœur des méthodes probabilistes de classification comme le </w:t>
+      </w:r>
+      <w:proofErr w:type="spellStart"/>
+      <w:r>
+        <w:rPr>
+          <w:b/>
+          <w:bCs/>
+        </w:rPr>
+        <w:t>naive</w:t>
+      </w:r>
+      <w:proofErr w:type="spellEnd"/>
+      <w:r>
+        <w:rPr>
+          <w:b/>
+          <w:bCs/>
+        </w:rPr>
+        <w:t xml:space="preserve"> Bayes classifier</w:t>
+      </w:r>
+      <w:r>
+        <w:t>.</w:t>
+      </w:r>
+    </w:p>
+    <w:p/>
+    <w:p>
+      <w:pPr>
+        <w:rPr>
+          <w:b/>
+          <w:bCs/>
+        </w:rPr>
+      </w:pPr>
+      <w:r>
+        <w:rPr>
+          <w:b/>
+          <w:bCs/>
+        </w:rPr>
+        <w:t>Conclusion</w:t>
+      </w:r>
+    </w:p>
+    <w:p>
+      <w:r>
+        <w:t>Grâce à cette analyse, nous avons pu :</w:t>
+      </w:r>
+    </w:p>
+    <w:p>
+      <w:pPr>
+        <w:numPr>
+          <w:ilvl w:val="0"/>
+          <w:numId w:val="5"/>
+        </w:numPr>
+      </w:pPr>
+      <w:r>
+        <w:t xml:space="preserve">Quantifier les liens entre les variables occupation et </w:t>
+      </w:r>
+      <w:proofErr w:type="spellStart"/>
+      <w:r>
+        <w:t>income</w:t>
+      </w:r>
+      <w:proofErr w:type="spellEnd"/>
+      <w:r>
+        <w:t xml:space="preserve"> dans le </w:t>
+      </w:r>
+      <w:proofErr w:type="spellStart"/>
+      <w:r>
+        <w:t>dataset</w:t>
+      </w:r>
+      <w:proofErr w:type="spellEnd"/>
+      <w:r>
+        <w:t>,</w:t>
+      </w:r>
+    </w:p>
+    <w:p>
+      <w:pPr>
+        <w:numPr>
+          <w:ilvl w:val="0"/>
+          <w:numId w:val="5"/>
+        </w:numPr>
+      </w:pPr>
+      <w:r>
+        <w:t>Extraire des relations conditionnelles utiles pour la compréhension du comportement des groupes professionnels,</w:t>
+      </w:r>
+    </w:p>
+    <w:p>
+      <w:pPr>
+        <w:numPr>
+          <w:ilvl w:val="0"/>
+          <w:numId w:val="5"/>
+        </w:numPr>
+      </w:pPr>
+      <w:r>
+        <w:t>Appliquer et interpréter le théorème de Bayes avec un exemple simple et parlant.</w:t>
+      </w:r>
+    </w:p>
+    <w:p>
+      <w:r>
+        <w:t xml:space="preserve">Cette démarche peut facilement être reproduite pour d’autres variables comme </w:t>
+      </w:r>
+      <w:proofErr w:type="spellStart"/>
+      <w:r>
+        <w:t>education</w:t>
+      </w:r>
+      <w:proofErr w:type="spellEnd"/>
+      <w:r>
+        <w:t xml:space="preserve">, </w:t>
+      </w:r>
+      <w:proofErr w:type="spellStart"/>
+      <w:r>
+        <w:t>marital.status</w:t>
+      </w:r>
+      <w:proofErr w:type="spellEnd"/>
+      <w:r>
+        <w:t>, ou race.</w:t>
+      </w:r>
+    </w:p>
     <w:p/>
     <w:sectPr>
       <w:pgSz w:w="11906" w:h="16838"/>
@@ -1977,6 +2744,771 @@
     </w:sectPr>
   </w:body>
 </w:document>
+</file>
+
+<file path=word/numbering.xml><?xml version="1.0" encoding="utf-8"?>
+<w:numbering xmlns:wpc="http://schemas.microsoft.com/office/word/2010/wordprocessingCanvas" xmlns:cx="http://schemas.microsoft.com/office/drawing/2014/chartex" xmlns:cx1="http://schemas.microsoft.com/office/drawing/2015/9/8/chartex" xmlns:cx2="http://schemas.microsoft.com/office/drawing/2015/10/21/chartex" xmlns:cx3="http://schemas.microsoft.com/office/drawing/2016/5/9/chartex" xmlns:cx4="http://schemas.microsoft.com/office/drawing/2016/5/10/chartex" xmlns:cx5="http://schemas.microsoft.com/office/drawing/2016/5/11/chartex" xmlns:cx6="http://schemas.microsoft.com/office/drawing/2016/5/12/chartex" xmlns:cx7="http://schemas.microsoft.com/office/drawing/2016/5/13/chartex" xmlns:cx8="http://schemas.microsoft.com/office/drawing/2016/5/14/chartex" xmlns:mc="http://schemas.openxmlformats.org/markup-compatibility/2006" xmlns:aink="http://schemas.microsoft.com/office/drawing/2016/ink" xmlns:am3d="http://schemas.microsoft.com/office/drawing/2017/model3d" xmlns:o="urn:schemas-microsoft-com:office:office" xmlns:oel="http://schemas.microsoft.com/office/2019/extlst" xmlns:r="http://schemas.openxmlformats.org/officeDocument/2006/relationships" xmlns:m="http://schemas.openxmlformats.org/officeDocument/2006/math" xmlns:v="urn:schemas-microsoft-com:vml" xmlns:wp14="http://schemas.microsoft.com/office/word/2010/wordprocessingDrawing" xmlns:wp="http://schemas.openxmlformats.org/drawingml/2006/wordprocessingDrawing" xmlns:w10="urn:schemas-microsoft-com:office:word" xmlns:w="http://schemas.openxmlformats.org/wordprocessingml/2006/main" xmlns:w14="http://schemas.microsoft.com/office/word/2010/wordml" xmlns:w15="http://schemas.microsoft.com/office/word/2012/wordml" xmlns:w16cex="http://schemas.microsoft.com/office/word/2018/wordml/cex" xmlns:w16cid="http://schemas.microsoft.com/office/word/2016/wordml/cid" xmlns:w16="http://schemas.microsoft.com/office/word/2018/wordml" xmlns:w16du="http://schemas.microsoft.com/office/word/2023/wordml/word16du" xmlns:w16sdtdh="http://schemas.microsoft.com/office/word/2020/wordml/sdtdatahash" xmlns:w16sdtfl="http://schemas.microsoft.com/office/word/2024/wordml/sdtformatlock" xmlns:w16se="http://schemas.microsoft.com/office/word/2015/wordml/symex" xmlns:wpg="http://schemas.microsoft.com/office/word/2010/wordprocessingGroup" xmlns:wpi="http://schemas.microsoft.com/office/word/2010/wordprocessingInk" xmlns:wne="http://schemas.microsoft.com/office/word/2006/wordml" xmlns:wps="http://schemas.microsoft.com/office/word/2010/wordprocessingShape" mc:Ignorable="w14 w15 w16se w16cid w16 w16cex w16sdtdh w16sdtfl w16du wp14">
+  <w:abstractNum w:abstractNumId="0" w15:restartNumberingAfterBreak="0">
+    <w:nsid w:val="33C0023F"/>
+    <w:multiLevelType w:val="multilevel"/>
+    <w:tmpl w:val="C848095A"/>
+    <w:lvl w:ilvl="0">
+      <w:start w:val="1"/>
+      <w:numFmt w:val="bullet"/>
+      <w:lvlText w:val=""/>
+      <w:lvlJc w:val="left"/>
+      <w:pPr>
+        <w:tabs>
+          <w:tab w:val="num" w:pos="720"/>
+        </w:tabs>
+        <w:ind w:left="720" w:hanging="360"/>
+      </w:pPr>
+      <w:rPr>
+        <w:rFonts w:ascii="Symbol" w:hAnsi="Symbol" w:hint="default"/>
+        <w:sz w:val="20"/>
+      </w:rPr>
+    </w:lvl>
+    <w:lvl w:ilvl="1" w:tentative="1">
+      <w:start w:val="1"/>
+      <w:numFmt w:val="bullet"/>
+      <w:lvlText w:val="o"/>
+      <w:lvlJc w:val="left"/>
+      <w:pPr>
+        <w:tabs>
+          <w:tab w:val="num" w:pos="1440"/>
+        </w:tabs>
+        <w:ind w:left="1440" w:hanging="360"/>
+      </w:pPr>
+      <w:rPr>
+        <w:rFonts w:ascii="Courier New" w:hAnsi="Courier New" w:hint="default"/>
+        <w:sz w:val="20"/>
+      </w:rPr>
+    </w:lvl>
+    <w:lvl w:ilvl="2" w:tentative="1">
+      <w:start w:val="1"/>
+      <w:numFmt w:val="bullet"/>
+      <w:lvlText w:val=""/>
+      <w:lvlJc w:val="left"/>
+      <w:pPr>
+        <w:tabs>
+          <w:tab w:val="num" w:pos="2160"/>
+        </w:tabs>
+        <w:ind w:left="2160" w:hanging="360"/>
+      </w:pPr>
+      <w:rPr>
+        <w:rFonts w:ascii="Wingdings" w:hAnsi="Wingdings" w:hint="default"/>
+        <w:sz w:val="20"/>
+      </w:rPr>
+    </w:lvl>
+    <w:lvl w:ilvl="3" w:tentative="1">
+      <w:start w:val="1"/>
+      <w:numFmt w:val="bullet"/>
+      <w:lvlText w:val=""/>
+      <w:lvlJc w:val="left"/>
+      <w:pPr>
+        <w:tabs>
+          <w:tab w:val="num" w:pos="2880"/>
+        </w:tabs>
+        <w:ind w:left="2880" w:hanging="360"/>
+      </w:pPr>
+      <w:rPr>
+        <w:rFonts w:ascii="Wingdings" w:hAnsi="Wingdings" w:hint="default"/>
+        <w:sz w:val="20"/>
+      </w:rPr>
+    </w:lvl>
+    <w:lvl w:ilvl="4" w:tentative="1">
+      <w:start w:val="1"/>
+      <w:numFmt w:val="bullet"/>
+      <w:lvlText w:val=""/>
+      <w:lvlJc w:val="left"/>
+      <w:pPr>
+        <w:tabs>
+          <w:tab w:val="num" w:pos="3600"/>
+        </w:tabs>
+        <w:ind w:left="3600" w:hanging="360"/>
+      </w:pPr>
+      <w:rPr>
+        <w:rFonts w:ascii="Wingdings" w:hAnsi="Wingdings" w:hint="default"/>
+        <w:sz w:val="20"/>
+      </w:rPr>
+    </w:lvl>
+    <w:lvl w:ilvl="5" w:tentative="1">
+      <w:start w:val="1"/>
+      <w:numFmt w:val="bullet"/>
+      <w:lvlText w:val=""/>
+      <w:lvlJc w:val="left"/>
+      <w:pPr>
+        <w:tabs>
+          <w:tab w:val="num" w:pos="4320"/>
+        </w:tabs>
+        <w:ind w:left="4320" w:hanging="360"/>
+      </w:pPr>
+      <w:rPr>
+        <w:rFonts w:ascii="Wingdings" w:hAnsi="Wingdings" w:hint="default"/>
+        <w:sz w:val="20"/>
+      </w:rPr>
+    </w:lvl>
+    <w:lvl w:ilvl="6" w:tentative="1">
+      <w:start w:val="1"/>
+      <w:numFmt w:val="bullet"/>
+      <w:lvlText w:val=""/>
+      <w:lvlJc w:val="left"/>
+      <w:pPr>
+        <w:tabs>
+          <w:tab w:val="num" w:pos="5040"/>
+        </w:tabs>
+        <w:ind w:left="5040" w:hanging="360"/>
+      </w:pPr>
+      <w:rPr>
+        <w:rFonts w:ascii="Wingdings" w:hAnsi="Wingdings" w:hint="default"/>
+        <w:sz w:val="20"/>
+      </w:rPr>
+    </w:lvl>
+    <w:lvl w:ilvl="7" w:tentative="1">
+      <w:start w:val="1"/>
+      <w:numFmt w:val="bullet"/>
+      <w:lvlText w:val=""/>
+      <w:lvlJc w:val="left"/>
+      <w:pPr>
+        <w:tabs>
+          <w:tab w:val="num" w:pos="5760"/>
+        </w:tabs>
+        <w:ind w:left="5760" w:hanging="360"/>
+      </w:pPr>
+      <w:rPr>
+        <w:rFonts w:ascii="Wingdings" w:hAnsi="Wingdings" w:hint="default"/>
+        <w:sz w:val="20"/>
+      </w:rPr>
+    </w:lvl>
+    <w:lvl w:ilvl="8" w:tentative="1">
+      <w:start w:val="1"/>
+      <w:numFmt w:val="bullet"/>
+      <w:lvlText w:val=""/>
+      <w:lvlJc w:val="left"/>
+      <w:pPr>
+        <w:tabs>
+          <w:tab w:val="num" w:pos="6480"/>
+        </w:tabs>
+        <w:ind w:left="6480" w:hanging="360"/>
+      </w:pPr>
+      <w:rPr>
+        <w:rFonts w:ascii="Wingdings" w:hAnsi="Wingdings" w:hint="default"/>
+        <w:sz w:val="20"/>
+      </w:rPr>
+    </w:lvl>
+  </w:abstractNum>
+  <w:abstractNum w:abstractNumId="1" w15:restartNumberingAfterBreak="0">
+    <w:nsid w:val="40971617"/>
+    <w:multiLevelType w:val="multilevel"/>
+    <w:tmpl w:val="2FDC6D58"/>
+    <w:lvl w:ilvl="0">
+      <w:start w:val="1"/>
+      <w:numFmt w:val="bullet"/>
+      <w:lvlText w:val=""/>
+      <w:lvlJc w:val="left"/>
+      <w:pPr>
+        <w:tabs>
+          <w:tab w:val="num" w:pos="720"/>
+        </w:tabs>
+        <w:ind w:left="720" w:hanging="360"/>
+      </w:pPr>
+      <w:rPr>
+        <w:rFonts w:ascii="Symbol" w:hAnsi="Symbol" w:hint="default"/>
+        <w:sz w:val="20"/>
+      </w:rPr>
+    </w:lvl>
+    <w:lvl w:ilvl="1" w:tentative="1">
+      <w:start w:val="1"/>
+      <w:numFmt w:val="bullet"/>
+      <w:lvlText w:val="o"/>
+      <w:lvlJc w:val="left"/>
+      <w:pPr>
+        <w:tabs>
+          <w:tab w:val="num" w:pos="1440"/>
+        </w:tabs>
+        <w:ind w:left="1440" w:hanging="360"/>
+      </w:pPr>
+      <w:rPr>
+        <w:rFonts w:ascii="Courier New" w:hAnsi="Courier New" w:hint="default"/>
+        <w:sz w:val="20"/>
+      </w:rPr>
+    </w:lvl>
+    <w:lvl w:ilvl="2" w:tentative="1">
+      <w:start w:val="1"/>
+      <w:numFmt w:val="bullet"/>
+      <w:lvlText w:val=""/>
+      <w:lvlJc w:val="left"/>
+      <w:pPr>
+        <w:tabs>
+          <w:tab w:val="num" w:pos="2160"/>
+        </w:tabs>
+        <w:ind w:left="2160" w:hanging="360"/>
+      </w:pPr>
+      <w:rPr>
+        <w:rFonts w:ascii="Wingdings" w:hAnsi="Wingdings" w:hint="default"/>
+        <w:sz w:val="20"/>
+      </w:rPr>
+    </w:lvl>
+    <w:lvl w:ilvl="3" w:tentative="1">
+      <w:start w:val="1"/>
+      <w:numFmt w:val="bullet"/>
+      <w:lvlText w:val=""/>
+      <w:lvlJc w:val="left"/>
+      <w:pPr>
+        <w:tabs>
+          <w:tab w:val="num" w:pos="2880"/>
+        </w:tabs>
+        <w:ind w:left="2880" w:hanging="360"/>
+      </w:pPr>
+      <w:rPr>
+        <w:rFonts w:ascii="Wingdings" w:hAnsi="Wingdings" w:hint="default"/>
+        <w:sz w:val="20"/>
+      </w:rPr>
+    </w:lvl>
+    <w:lvl w:ilvl="4" w:tentative="1">
+      <w:start w:val="1"/>
+      <w:numFmt w:val="bullet"/>
+      <w:lvlText w:val=""/>
+      <w:lvlJc w:val="left"/>
+      <w:pPr>
+        <w:tabs>
+          <w:tab w:val="num" w:pos="3600"/>
+        </w:tabs>
+        <w:ind w:left="3600" w:hanging="360"/>
+      </w:pPr>
+      <w:rPr>
+        <w:rFonts w:ascii="Wingdings" w:hAnsi="Wingdings" w:hint="default"/>
+        <w:sz w:val="20"/>
+      </w:rPr>
+    </w:lvl>
+    <w:lvl w:ilvl="5" w:tentative="1">
+      <w:start w:val="1"/>
+      <w:numFmt w:val="bullet"/>
+      <w:lvlText w:val=""/>
+      <w:lvlJc w:val="left"/>
+      <w:pPr>
+        <w:tabs>
+          <w:tab w:val="num" w:pos="4320"/>
+        </w:tabs>
+        <w:ind w:left="4320" w:hanging="360"/>
+      </w:pPr>
+      <w:rPr>
+        <w:rFonts w:ascii="Wingdings" w:hAnsi="Wingdings" w:hint="default"/>
+        <w:sz w:val="20"/>
+      </w:rPr>
+    </w:lvl>
+    <w:lvl w:ilvl="6" w:tentative="1">
+      <w:start w:val="1"/>
+      <w:numFmt w:val="bullet"/>
+      <w:lvlText w:val=""/>
+      <w:lvlJc w:val="left"/>
+      <w:pPr>
+        <w:tabs>
+          <w:tab w:val="num" w:pos="5040"/>
+        </w:tabs>
+        <w:ind w:left="5040" w:hanging="360"/>
+      </w:pPr>
+      <w:rPr>
+        <w:rFonts w:ascii="Wingdings" w:hAnsi="Wingdings" w:hint="default"/>
+        <w:sz w:val="20"/>
+      </w:rPr>
+    </w:lvl>
+    <w:lvl w:ilvl="7" w:tentative="1">
+      <w:start w:val="1"/>
+      <w:numFmt w:val="bullet"/>
+      <w:lvlText w:val=""/>
+      <w:lvlJc w:val="left"/>
+      <w:pPr>
+        <w:tabs>
+          <w:tab w:val="num" w:pos="5760"/>
+        </w:tabs>
+        <w:ind w:left="5760" w:hanging="360"/>
+      </w:pPr>
+      <w:rPr>
+        <w:rFonts w:ascii="Wingdings" w:hAnsi="Wingdings" w:hint="default"/>
+        <w:sz w:val="20"/>
+      </w:rPr>
+    </w:lvl>
+    <w:lvl w:ilvl="8" w:tentative="1">
+      <w:start w:val="1"/>
+      <w:numFmt w:val="bullet"/>
+      <w:lvlText w:val=""/>
+      <w:lvlJc w:val="left"/>
+      <w:pPr>
+        <w:tabs>
+          <w:tab w:val="num" w:pos="6480"/>
+        </w:tabs>
+        <w:ind w:left="6480" w:hanging="360"/>
+      </w:pPr>
+      <w:rPr>
+        <w:rFonts w:ascii="Wingdings" w:hAnsi="Wingdings" w:hint="default"/>
+        <w:sz w:val="20"/>
+      </w:rPr>
+    </w:lvl>
+  </w:abstractNum>
+  <w:abstractNum w:abstractNumId="2" w15:restartNumberingAfterBreak="0">
+    <w:nsid w:val="45FD4181"/>
+    <w:multiLevelType w:val="multilevel"/>
+    <w:tmpl w:val="5DD0672A"/>
+    <w:lvl w:ilvl="0">
+      <w:start w:val="1"/>
+      <w:numFmt w:val="bullet"/>
+      <w:lvlText w:val=""/>
+      <w:lvlJc w:val="left"/>
+      <w:pPr>
+        <w:tabs>
+          <w:tab w:val="num" w:pos="720"/>
+        </w:tabs>
+        <w:ind w:left="720" w:hanging="360"/>
+      </w:pPr>
+      <w:rPr>
+        <w:rFonts w:ascii="Symbol" w:hAnsi="Symbol" w:hint="default"/>
+        <w:sz w:val="20"/>
+      </w:rPr>
+    </w:lvl>
+    <w:lvl w:ilvl="1" w:tentative="1">
+      <w:start w:val="1"/>
+      <w:numFmt w:val="bullet"/>
+      <w:lvlText w:val="o"/>
+      <w:lvlJc w:val="left"/>
+      <w:pPr>
+        <w:tabs>
+          <w:tab w:val="num" w:pos="1440"/>
+        </w:tabs>
+        <w:ind w:left="1440" w:hanging="360"/>
+      </w:pPr>
+      <w:rPr>
+        <w:rFonts w:ascii="Courier New" w:hAnsi="Courier New" w:hint="default"/>
+        <w:sz w:val="20"/>
+      </w:rPr>
+    </w:lvl>
+    <w:lvl w:ilvl="2" w:tentative="1">
+      <w:start w:val="1"/>
+      <w:numFmt w:val="bullet"/>
+      <w:lvlText w:val=""/>
+      <w:lvlJc w:val="left"/>
+      <w:pPr>
+        <w:tabs>
+          <w:tab w:val="num" w:pos="2160"/>
+        </w:tabs>
+        <w:ind w:left="2160" w:hanging="360"/>
+      </w:pPr>
+      <w:rPr>
+        <w:rFonts w:ascii="Wingdings" w:hAnsi="Wingdings" w:hint="default"/>
+        <w:sz w:val="20"/>
+      </w:rPr>
+    </w:lvl>
+    <w:lvl w:ilvl="3" w:tentative="1">
+      <w:start w:val="1"/>
+      <w:numFmt w:val="bullet"/>
+      <w:lvlText w:val=""/>
+      <w:lvlJc w:val="left"/>
+      <w:pPr>
+        <w:tabs>
+          <w:tab w:val="num" w:pos="2880"/>
+        </w:tabs>
+        <w:ind w:left="2880" w:hanging="360"/>
+      </w:pPr>
+      <w:rPr>
+        <w:rFonts w:ascii="Wingdings" w:hAnsi="Wingdings" w:hint="default"/>
+        <w:sz w:val="20"/>
+      </w:rPr>
+    </w:lvl>
+    <w:lvl w:ilvl="4" w:tentative="1">
+      <w:start w:val="1"/>
+      <w:numFmt w:val="bullet"/>
+      <w:lvlText w:val=""/>
+      <w:lvlJc w:val="left"/>
+      <w:pPr>
+        <w:tabs>
+          <w:tab w:val="num" w:pos="3600"/>
+        </w:tabs>
+        <w:ind w:left="3600" w:hanging="360"/>
+      </w:pPr>
+      <w:rPr>
+        <w:rFonts w:ascii="Wingdings" w:hAnsi="Wingdings" w:hint="default"/>
+        <w:sz w:val="20"/>
+      </w:rPr>
+    </w:lvl>
+    <w:lvl w:ilvl="5" w:tentative="1">
+      <w:start w:val="1"/>
+      <w:numFmt w:val="bullet"/>
+      <w:lvlText w:val=""/>
+      <w:lvlJc w:val="left"/>
+      <w:pPr>
+        <w:tabs>
+          <w:tab w:val="num" w:pos="4320"/>
+        </w:tabs>
+        <w:ind w:left="4320" w:hanging="360"/>
+      </w:pPr>
+      <w:rPr>
+        <w:rFonts w:ascii="Wingdings" w:hAnsi="Wingdings" w:hint="default"/>
+        <w:sz w:val="20"/>
+      </w:rPr>
+    </w:lvl>
+    <w:lvl w:ilvl="6" w:tentative="1">
+      <w:start w:val="1"/>
+      <w:numFmt w:val="bullet"/>
+      <w:lvlText w:val=""/>
+      <w:lvlJc w:val="left"/>
+      <w:pPr>
+        <w:tabs>
+          <w:tab w:val="num" w:pos="5040"/>
+        </w:tabs>
+        <w:ind w:left="5040" w:hanging="360"/>
+      </w:pPr>
+      <w:rPr>
+        <w:rFonts w:ascii="Wingdings" w:hAnsi="Wingdings" w:hint="default"/>
+        <w:sz w:val="20"/>
+      </w:rPr>
+    </w:lvl>
+    <w:lvl w:ilvl="7" w:tentative="1">
+      <w:start w:val="1"/>
+      <w:numFmt w:val="bullet"/>
+      <w:lvlText w:val=""/>
+      <w:lvlJc w:val="left"/>
+      <w:pPr>
+        <w:tabs>
+          <w:tab w:val="num" w:pos="5760"/>
+        </w:tabs>
+        <w:ind w:left="5760" w:hanging="360"/>
+      </w:pPr>
+      <w:rPr>
+        <w:rFonts w:ascii="Wingdings" w:hAnsi="Wingdings" w:hint="default"/>
+        <w:sz w:val="20"/>
+      </w:rPr>
+    </w:lvl>
+    <w:lvl w:ilvl="8" w:tentative="1">
+      <w:start w:val="1"/>
+      <w:numFmt w:val="bullet"/>
+      <w:lvlText w:val=""/>
+      <w:lvlJc w:val="left"/>
+      <w:pPr>
+        <w:tabs>
+          <w:tab w:val="num" w:pos="6480"/>
+        </w:tabs>
+        <w:ind w:left="6480" w:hanging="360"/>
+      </w:pPr>
+      <w:rPr>
+        <w:rFonts w:ascii="Wingdings" w:hAnsi="Wingdings" w:hint="default"/>
+        <w:sz w:val="20"/>
+      </w:rPr>
+    </w:lvl>
+  </w:abstractNum>
+  <w:abstractNum w:abstractNumId="3" w15:restartNumberingAfterBreak="0">
+    <w:nsid w:val="58101C31"/>
+    <w:multiLevelType w:val="multilevel"/>
+    <w:tmpl w:val="970E7328"/>
+    <w:lvl w:ilvl="0">
+      <w:start w:val="1"/>
+      <w:numFmt w:val="bullet"/>
+      <w:lvlText w:val=""/>
+      <w:lvlJc w:val="left"/>
+      <w:pPr>
+        <w:tabs>
+          <w:tab w:val="num" w:pos="720"/>
+        </w:tabs>
+        <w:ind w:left="720" w:hanging="360"/>
+      </w:pPr>
+      <w:rPr>
+        <w:rFonts w:ascii="Symbol" w:hAnsi="Symbol" w:hint="default"/>
+        <w:sz w:val="20"/>
+      </w:rPr>
+    </w:lvl>
+    <w:lvl w:ilvl="1" w:tentative="1">
+      <w:start w:val="1"/>
+      <w:numFmt w:val="bullet"/>
+      <w:lvlText w:val="o"/>
+      <w:lvlJc w:val="left"/>
+      <w:pPr>
+        <w:tabs>
+          <w:tab w:val="num" w:pos="1440"/>
+        </w:tabs>
+        <w:ind w:left="1440" w:hanging="360"/>
+      </w:pPr>
+      <w:rPr>
+        <w:rFonts w:ascii="Courier New" w:hAnsi="Courier New" w:hint="default"/>
+        <w:sz w:val="20"/>
+      </w:rPr>
+    </w:lvl>
+    <w:lvl w:ilvl="2" w:tentative="1">
+      <w:start w:val="1"/>
+      <w:numFmt w:val="bullet"/>
+      <w:lvlText w:val=""/>
+      <w:lvlJc w:val="left"/>
+      <w:pPr>
+        <w:tabs>
+          <w:tab w:val="num" w:pos="2160"/>
+        </w:tabs>
+        <w:ind w:left="2160" w:hanging="360"/>
+      </w:pPr>
+      <w:rPr>
+        <w:rFonts w:ascii="Wingdings" w:hAnsi="Wingdings" w:hint="default"/>
+        <w:sz w:val="20"/>
+      </w:rPr>
+    </w:lvl>
+    <w:lvl w:ilvl="3" w:tentative="1">
+      <w:start w:val="1"/>
+      <w:numFmt w:val="bullet"/>
+      <w:lvlText w:val=""/>
+      <w:lvlJc w:val="left"/>
+      <w:pPr>
+        <w:tabs>
+          <w:tab w:val="num" w:pos="2880"/>
+        </w:tabs>
+        <w:ind w:left="2880" w:hanging="360"/>
+      </w:pPr>
+      <w:rPr>
+        <w:rFonts w:ascii="Wingdings" w:hAnsi="Wingdings" w:hint="default"/>
+        <w:sz w:val="20"/>
+      </w:rPr>
+    </w:lvl>
+    <w:lvl w:ilvl="4" w:tentative="1">
+      <w:start w:val="1"/>
+      <w:numFmt w:val="bullet"/>
+      <w:lvlText w:val=""/>
+      <w:lvlJc w:val="left"/>
+      <w:pPr>
+        <w:tabs>
+          <w:tab w:val="num" w:pos="3600"/>
+        </w:tabs>
+        <w:ind w:left="3600" w:hanging="360"/>
+      </w:pPr>
+      <w:rPr>
+        <w:rFonts w:ascii="Wingdings" w:hAnsi="Wingdings" w:hint="default"/>
+        <w:sz w:val="20"/>
+      </w:rPr>
+    </w:lvl>
+    <w:lvl w:ilvl="5" w:tentative="1">
+      <w:start w:val="1"/>
+      <w:numFmt w:val="bullet"/>
+      <w:lvlText w:val=""/>
+      <w:lvlJc w:val="left"/>
+      <w:pPr>
+        <w:tabs>
+          <w:tab w:val="num" w:pos="4320"/>
+        </w:tabs>
+        <w:ind w:left="4320" w:hanging="360"/>
+      </w:pPr>
+      <w:rPr>
+        <w:rFonts w:ascii="Wingdings" w:hAnsi="Wingdings" w:hint="default"/>
+        <w:sz w:val="20"/>
+      </w:rPr>
+    </w:lvl>
+    <w:lvl w:ilvl="6" w:tentative="1">
+      <w:start w:val="1"/>
+      <w:numFmt w:val="bullet"/>
+      <w:lvlText w:val=""/>
+      <w:lvlJc w:val="left"/>
+      <w:pPr>
+        <w:tabs>
+          <w:tab w:val="num" w:pos="5040"/>
+        </w:tabs>
+        <w:ind w:left="5040" w:hanging="360"/>
+      </w:pPr>
+      <w:rPr>
+        <w:rFonts w:ascii="Wingdings" w:hAnsi="Wingdings" w:hint="default"/>
+        <w:sz w:val="20"/>
+      </w:rPr>
+    </w:lvl>
+    <w:lvl w:ilvl="7" w:tentative="1">
+      <w:start w:val="1"/>
+      <w:numFmt w:val="bullet"/>
+      <w:lvlText w:val=""/>
+      <w:lvlJc w:val="left"/>
+      <w:pPr>
+        <w:tabs>
+          <w:tab w:val="num" w:pos="5760"/>
+        </w:tabs>
+        <w:ind w:left="5760" w:hanging="360"/>
+      </w:pPr>
+      <w:rPr>
+        <w:rFonts w:ascii="Wingdings" w:hAnsi="Wingdings" w:hint="default"/>
+        <w:sz w:val="20"/>
+      </w:rPr>
+    </w:lvl>
+    <w:lvl w:ilvl="8" w:tentative="1">
+      <w:start w:val="1"/>
+      <w:numFmt w:val="bullet"/>
+      <w:lvlText w:val=""/>
+      <w:lvlJc w:val="left"/>
+      <w:pPr>
+        <w:tabs>
+          <w:tab w:val="num" w:pos="6480"/>
+        </w:tabs>
+        <w:ind w:left="6480" w:hanging="360"/>
+      </w:pPr>
+      <w:rPr>
+        <w:rFonts w:ascii="Wingdings" w:hAnsi="Wingdings" w:hint="default"/>
+        <w:sz w:val="20"/>
+      </w:rPr>
+    </w:lvl>
+  </w:abstractNum>
+  <w:abstractNum w:abstractNumId="4" w15:restartNumberingAfterBreak="0">
+    <w:nsid w:val="58DB1453"/>
+    <w:multiLevelType w:val="multilevel"/>
+    <w:tmpl w:val="B1405FDC"/>
+    <w:lvl w:ilvl="0">
+      <w:start w:val="1"/>
+      <w:numFmt w:val="bullet"/>
+      <w:lvlText w:val=""/>
+      <w:lvlJc w:val="left"/>
+      <w:pPr>
+        <w:tabs>
+          <w:tab w:val="num" w:pos="720"/>
+        </w:tabs>
+        <w:ind w:left="720" w:hanging="360"/>
+      </w:pPr>
+      <w:rPr>
+        <w:rFonts w:ascii="Symbol" w:hAnsi="Symbol" w:hint="default"/>
+        <w:sz w:val="20"/>
+      </w:rPr>
+    </w:lvl>
+    <w:lvl w:ilvl="1" w:tentative="1">
+      <w:start w:val="1"/>
+      <w:numFmt w:val="bullet"/>
+      <w:lvlText w:val="o"/>
+      <w:lvlJc w:val="left"/>
+      <w:pPr>
+        <w:tabs>
+          <w:tab w:val="num" w:pos="1440"/>
+        </w:tabs>
+        <w:ind w:left="1440" w:hanging="360"/>
+      </w:pPr>
+      <w:rPr>
+        <w:rFonts w:ascii="Courier New" w:hAnsi="Courier New" w:hint="default"/>
+        <w:sz w:val="20"/>
+      </w:rPr>
+    </w:lvl>
+    <w:lvl w:ilvl="2" w:tentative="1">
+      <w:start w:val="1"/>
+      <w:numFmt w:val="bullet"/>
+      <w:lvlText w:val=""/>
+      <w:lvlJc w:val="left"/>
+      <w:pPr>
+        <w:tabs>
+          <w:tab w:val="num" w:pos="2160"/>
+        </w:tabs>
+        <w:ind w:left="2160" w:hanging="360"/>
+      </w:pPr>
+      <w:rPr>
+        <w:rFonts w:ascii="Wingdings" w:hAnsi="Wingdings" w:hint="default"/>
+        <w:sz w:val="20"/>
+      </w:rPr>
+    </w:lvl>
+    <w:lvl w:ilvl="3" w:tentative="1">
+      <w:start w:val="1"/>
+      <w:numFmt w:val="bullet"/>
+      <w:lvlText w:val=""/>
+      <w:lvlJc w:val="left"/>
+      <w:pPr>
+        <w:tabs>
+          <w:tab w:val="num" w:pos="2880"/>
+        </w:tabs>
+        <w:ind w:left="2880" w:hanging="360"/>
+      </w:pPr>
+      <w:rPr>
+        <w:rFonts w:ascii="Wingdings" w:hAnsi="Wingdings" w:hint="default"/>
+        <w:sz w:val="20"/>
+      </w:rPr>
+    </w:lvl>
+    <w:lvl w:ilvl="4" w:tentative="1">
+      <w:start w:val="1"/>
+      <w:numFmt w:val="bullet"/>
+      <w:lvlText w:val=""/>
+      <w:lvlJc w:val="left"/>
+      <w:pPr>
+        <w:tabs>
+          <w:tab w:val="num" w:pos="3600"/>
+        </w:tabs>
+        <w:ind w:left="3600" w:hanging="360"/>
+      </w:pPr>
+      <w:rPr>
+        <w:rFonts w:ascii="Wingdings" w:hAnsi="Wingdings" w:hint="default"/>
+        <w:sz w:val="20"/>
+      </w:rPr>
+    </w:lvl>
+    <w:lvl w:ilvl="5" w:tentative="1">
+      <w:start w:val="1"/>
+      <w:numFmt w:val="bullet"/>
+      <w:lvlText w:val=""/>
+      <w:lvlJc w:val="left"/>
+      <w:pPr>
+        <w:tabs>
+          <w:tab w:val="num" w:pos="4320"/>
+        </w:tabs>
+        <w:ind w:left="4320" w:hanging="360"/>
+      </w:pPr>
+      <w:rPr>
+        <w:rFonts w:ascii="Wingdings" w:hAnsi="Wingdings" w:hint="default"/>
+        <w:sz w:val="20"/>
+      </w:rPr>
+    </w:lvl>
+    <w:lvl w:ilvl="6" w:tentative="1">
+      <w:start w:val="1"/>
+      <w:numFmt w:val="bullet"/>
+      <w:lvlText w:val=""/>
+      <w:lvlJc w:val="left"/>
+      <w:pPr>
+        <w:tabs>
+          <w:tab w:val="num" w:pos="5040"/>
+        </w:tabs>
+        <w:ind w:left="5040" w:hanging="360"/>
+      </w:pPr>
+      <w:rPr>
+        <w:rFonts w:ascii="Wingdings" w:hAnsi="Wingdings" w:hint="default"/>
+        <w:sz w:val="20"/>
+      </w:rPr>
+    </w:lvl>
+    <w:lvl w:ilvl="7" w:tentative="1">
+      <w:start w:val="1"/>
+      <w:numFmt w:val="bullet"/>
+      <w:lvlText w:val=""/>
+      <w:lvlJc w:val="left"/>
+      <w:pPr>
+        <w:tabs>
+          <w:tab w:val="num" w:pos="5760"/>
+        </w:tabs>
+        <w:ind w:left="5760" w:hanging="360"/>
+      </w:pPr>
+      <w:rPr>
+        <w:rFonts w:ascii="Wingdings" w:hAnsi="Wingdings" w:hint="default"/>
+        <w:sz w:val="20"/>
+      </w:rPr>
+    </w:lvl>
+    <w:lvl w:ilvl="8" w:tentative="1">
+      <w:start w:val="1"/>
+      <w:numFmt w:val="bullet"/>
+      <w:lvlText w:val=""/>
+      <w:lvlJc w:val="left"/>
+      <w:pPr>
+        <w:tabs>
+          <w:tab w:val="num" w:pos="6480"/>
+        </w:tabs>
+        <w:ind w:left="6480" w:hanging="360"/>
+      </w:pPr>
+      <w:rPr>
+        <w:rFonts w:ascii="Wingdings" w:hAnsi="Wingdings" w:hint="default"/>
+        <w:sz w:val="20"/>
+      </w:rPr>
+    </w:lvl>
+  </w:abstractNum>
+  <w:num w:numId="1" w16cid:durableId="569269220">
+    <w:abstractNumId w:val="2"/>
+  </w:num>
+  <w:num w:numId="2" w16cid:durableId="683899652">
+    <w:abstractNumId w:val="1"/>
+  </w:num>
+  <w:num w:numId="3" w16cid:durableId="373892358">
+    <w:abstractNumId w:val="3"/>
+  </w:num>
+  <w:num w:numId="4" w16cid:durableId="354577725">
+    <w:abstractNumId w:val="0"/>
+  </w:num>
+  <w:num w:numId="5" w16cid:durableId="189224631">
+    <w:abstractNumId w:val="4"/>
+  </w:num>
+</w:numbering>
 </file>
 
 <file path=word/styles.xml><?xml version="1.0" encoding="utf-8"?>
@@ -2580,7 +4112,6 @@
   <w:style w:type="character" w:default="1" w:styleId="Policepardfaut">
     <w:name w:val="Default Paragraph Font"/>
     <w:uiPriority w:val="1"/>
-    <w:semiHidden/>
     <w:unhideWhenUsed/>
   </w:style>
   <w:style w:type="table" w:default="1" w:styleId="TableauNormal">

</xml_diff>